<commit_message>
Set Y axis added, tech.doc completed
</commit_message>
<xml_diff>
--- a/Technical_documentation.docx
+++ b/Technical_documentation.docx
@@ -1,6 +1,6 @@
 
 <file path=word/document.xml><?xml version="1.0" encoding="utf-8"?>
-<w:document xmlns:wpc="http://schemas.microsoft.com/office/word/2010/wordprocessingCanvas" xmlns:cx="http://schemas.microsoft.com/office/drawing/2014/chartex" xmlns:mc="http://schemas.openxmlformats.org/markup-compatibility/2006" xmlns:o="urn:schemas-microsoft-com:office:office" xmlns:r="http://schemas.openxmlformats.org/officeDocument/2006/relationships" xmlns:m="http://schemas.openxmlformats.org/officeDocument/2006/math" xmlns:v="urn:schemas-microsoft-com:vml" xmlns:wp14="http://schemas.microsoft.com/office/word/2010/wordprocessingDrawing" xmlns:wp="http://schemas.openxmlformats.org/drawingml/2006/wordprocessingDrawing" xmlns:w10="urn:schemas-microsoft-com:office:word" xmlns:w="http://schemas.openxmlformats.org/wordprocessingml/2006/main" xmlns:w14="http://schemas.microsoft.com/office/word/2010/wordml" xmlns:w15="http://schemas.microsoft.com/office/word/2012/wordml" xmlns:w16se="http://schemas.microsoft.com/office/word/2015/wordml/symex" xmlns:wpg="http://schemas.microsoft.com/office/word/2010/wordprocessingGroup" xmlns:wpi="http://schemas.microsoft.com/office/word/2010/wordprocessingInk" xmlns:wne="http://schemas.microsoft.com/office/word/2006/wordml" xmlns:wps="http://schemas.microsoft.com/office/word/2010/wordprocessingShape" mc:Ignorable="w14 w15 w16se wp14">
+<w:document xmlns:wpc="http://schemas.microsoft.com/office/word/2010/wordprocessingCanvas" xmlns:cx="http://schemas.microsoft.com/office/drawing/2014/chartex" xmlns:cx1="http://schemas.microsoft.com/office/drawing/2015/9/8/chartex" xmlns:mc="http://schemas.openxmlformats.org/markup-compatibility/2006" xmlns:o="urn:schemas-microsoft-com:office:office" xmlns:r="http://schemas.openxmlformats.org/officeDocument/2006/relationships" xmlns:m="http://schemas.openxmlformats.org/officeDocument/2006/math" xmlns:v="urn:schemas-microsoft-com:vml" xmlns:wp14="http://schemas.microsoft.com/office/word/2010/wordprocessingDrawing" xmlns:wp="http://schemas.openxmlformats.org/drawingml/2006/wordprocessingDrawing" xmlns:w10="urn:schemas-microsoft-com:office:word" xmlns:w="http://schemas.openxmlformats.org/wordprocessingml/2006/main" xmlns:w14="http://schemas.microsoft.com/office/word/2010/wordml" xmlns:w15="http://schemas.microsoft.com/office/word/2012/wordml" xmlns:w16se="http://schemas.microsoft.com/office/word/2015/wordml/symex" xmlns:wpg="http://schemas.microsoft.com/office/word/2010/wordprocessingGroup" xmlns:wpi="http://schemas.microsoft.com/office/word/2010/wordprocessingInk" xmlns:wne="http://schemas.microsoft.com/office/word/2006/wordml" xmlns:wps="http://schemas.microsoft.com/office/word/2010/wordprocessingShape" mc:Ignorable="w14 w15 w16se wp14">
   <w:background w:color="FFFFFF"/>
   <w:body>
     <w:p>
@@ -10,7 +10,7 @@
       <w:r>
         <w:rPr>
           <w:noProof/>
-          <w:lang w:val="fr-FR" w:eastAsia="fr-FR" w:bidi="ar-SA"/>
+          <w:lang w:val="en-US" w:eastAsia="en-US" w:bidi="ar-SA"/>
         </w:rPr>
         <w:drawing>
           <wp:anchor distT="0" distB="0" distL="0" distR="0" simplePos="0" relativeHeight="2" behindDoc="0" locked="0" layoutInCell="1" allowOverlap="1">
@@ -112,223 +112,37 @@
         <w:fldChar w:fldCharType="end"/>
       </w:r>
     </w:p>
-    <w:p>
-      <w:pPr>
-        <w:rPr>
-          <w:lang w:val="fr-FR"/>
-        </w:rPr>
-      </w:pPr>
-    </w:p>
-    <w:p>
-      <w:pPr>
-        <w:rPr>
-          <w:lang w:val="fr-FR"/>
-        </w:rPr>
-      </w:pPr>
-    </w:p>
-    <w:p>
-      <w:pPr>
-        <w:rPr>
-          <w:lang w:val="fr-FR"/>
-        </w:rPr>
-      </w:pPr>
-    </w:p>
-    <w:p>
-      <w:pPr>
-        <w:rPr>
-          <w:lang w:val="fr-FR"/>
-        </w:rPr>
-      </w:pPr>
-    </w:p>
-    <w:p>
-      <w:pPr>
-        <w:rPr>
-          <w:lang w:val="fr-FR"/>
-        </w:rPr>
-      </w:pPr>
-    </w:p>
-    <w:p>
-      <w:pPr>
-        <w:rPr>
-          <w:lang w:val="fr-FR"/>
-        </w:rPr>
-      </w:pPr>
-    </w:p>
-    <w:p>
-      <w:pPr>
-        <w:rPr>
-          <w:lang w:val="fr-FR"/>
-        </w:rPr>
-      </w:pPr>
-    </w:p>
-    <w:p>
-      <w:pPr>
-        <w:rPr>
-          <w:lang w:val="fr-FR"/>
-        </w:rPr>
-      </w:pPr>
-    </w:p>
-    <w:p>
-      <w:pPr>
-        <w:rPr>
-          <w:lang w:val="fr-FR"/>
-        </w:rPr>
-      </w:pPr>
-    </w:p>
-    <w:p>
-      <w:pPr>
-        <w:rPr>
-          <w:lang w:val="fr-FR"/>
-        </w:rPr>
-      </w:pPr>
-    </w:p>
-    <w:p>
-      <w:pPr>
-        <w:rPr>
-          <w:lang w:val="fr-FR"/>
-        </w:rPr>
-      </w:pPr>
-    </w:p>
-    <w:p>
-      <w:pPr>
-        <w:rPr>
-          <w:lang w:val="fr-FR"/>
-        </w:rPr>
-      </w:pPr>
-    </w:p>
-    <w:p>
-      <w:pPr>
-        <w:rPr>
-          <w:lang w:val="fr-FR"/>
-        </w:rPr>
-      </w:pPr>
-    </w:p>
-    <w:p>
-      <w:pPr>
-        <w:rPr>
-          <w:lang w:val="fr-FR"/>
-        </w:rPr>
-      </w:pPr>
-    </w:p>
-    <w:p>
-      <w:pPr>
-        <w:rPr>
-          <w:lang w:val="fr-FR"/>
-        </w:rPr>
-      </w:pPr>
-    </w:p>
-    <w:p>
-      <w:pPr>
-        <w:rPr>
-          <w:lang w:val="fr-FR"/>
-        </w:rPr>
-      </w:pPr>
-    </w:p>
-    <w:p>
-      <w:pPr>
-        <w:rPr>
-          <w:lang w:val="fr-FR"/>
-        </w:rPr>
-      </w:pPr>
-    </w:p>
-    <w:p>
-      <w:pPr>
-        <w:rPr>
-          <w:lang w:val="fr-FR"/>
-        </w:rPr>
-      </w:pPr>
-    </w:p>
-    <w:p>
-      <w:pPr>
-        <w:rPr>
-          <w:lang w:val="fr-FR"/>
-        </w:rPr>
-      </w:pPr>
-    </w:p>
-    <w:p>
-      <w:pPr>
-        <w:rPr>
-          <w:lang w:val="fr-FR"/>
-        </w:rPr>
-      </w:pPr>
-    </w:p>
-    <w:p>
-      <w:pPr>
-        <w:rPr>
-          <w:lang w:val="fr-FR"/>
-        </w:rPr>
-      </w:pPr>
-    </w:p>
-    <w:p>
-      <w:pPr>
-        <w:rPr>
-          <w:lang w:val="fr-FR"/>
-        </w:rPr>
-      </w:pPr>
-    </w:p>
-    <w:p>
-      <w:pPr>
-        <w:rPr>
-          <w:lang w:val="fr-FR"/>
-        </w:rPr>
-      </w:pPr>
-    </w:p>
-    <w:p>
-      <w:pPr>
-        <w:rPr>
-          <w:lang w:val="fr-FR"/>
-        </w:rPr>
-      </w:pPr>
-    </w:p>
-    <w:p>
-      <w:pPr>
-        <w:rPr>
-          <w:lang w:val="fr-FR"/>
-        </w:rPr>
-      </w:pPr>
-    </w:p>
-    <w:p>
-      <w:pPr>
-        <w:rPr>
-          <w:lang w:val="fr-FR"/>
-        </w:rPr>
-      </w:pPr>
-    </w:p>
-    <w:p>
-      <w:pPr>
-        <w:rPr>
-          <w:lang w:val="fr-FR"/>
-        </w:rPr>
-      </w:pPr>
-    </w:p>
-    <w:p>
-      <w:pPr>
-        <w:rPr>
-          <w:lang w:val="fr-FR"/>
-        </w:rPr>
-      </w:pPr>
-    </w:p>
-    <w:p>
-      <w:pPr>
-        <w:rPr>
-          <w:lang w:val="fr-FR"/>
-        </w:rPr>
-      </w:pPr>
-    </w:p>
-    <w:p>
-      <w:pPr>
-        <w:rPr>
-          <w:lang w:val="fr-FR"/>
-        </w:rPr>
-      </w:pPr>
-    </w:p>
-    <w:p>
-      <w:pPr>
-        <w:rPr>
-          <w:lang w:val="fr-FR"/>
-        </w:rPr>
-      </w:pPr>
-    </w:p>
+    <w:p/>
+    <w:p/>
+    <w:p/>
+    <w:p/>
+    <w:p/>
+    <w:p/>
+    <w:p/>
+    <w:p/>
+    <w:p/>
+    <w:p/>
+    <w:p/>
+    <w:p/>
+    <w:p/>
+    <w:p/>
+    <w:p/>
+    <w:p/>
+    <w:p/>
+    <w:p/>
+    <w:p/>
+    <w:p/>
+    <w:p/>
+    <w:p/>
+    <w:p/>
+    <w:p/>
+    <w:p/>
+    <w:p/>
+    <w:p/>
+    <w:p/>
+    <w:p/>
+    <w:p/>
+    <w:p/>
     <w:p>
       <w:pPr>
         <w:jc w:val="both"/>
@@ -346,7 +160,8 @@
     </w:p>
     <w:p>
       <w:pPr>
-        <w:jc w:val="both"/>
+        <w:ind w:firstLine="720"/>
+        <w:jc w:val="center"/>
         <w:rPr>
           <w:b/>
           <w:sz w:val="24"/>
@@ -375,178 +190,115 @@
     </w:p>
     <w:p>
       <w:pPr>
-        <w:jc w:val="both"/>
-        <w:rPr>
-          <w:sz w:val="24"/>
-          <w:szCs w:val="24"/>
-        </w:rPr>
-      </w:pPr>
-      <w:r>
-        <w:rPr>
-          <w:sz w:val="24"/>
-          <w:szCs w:val="24"/>
-        </w:rPr>
-        <w:t xml:space="preserve">Object Spectral Executive (OSPEX) is an object-oriented interface for X-ray spectral analysis of solar data written in </w:t>
-      </w:r>
-      <w:r>
-        <w:rPr>
-          <w:sz w:val="24"/>
-          <w:szCs w:val="24"/>
-        </w:rPr>
-        <w:t>IDL.</w:t>
-      </w:r>
-    </w:p>
-    <w:p>
-      <w:pPr>
-        <w:jc w:val="both"/>
-      </w:pPr>
-      <w:r>
-        <w:rPr>
-          <w:sz w:val="24"/>
-          <w:szCs w:val="24"/>
-        </w:rPr>
-        <w:t xml:space="preserve">Official source: </w:t>
-      </w:r>
-      <w:hyperlink r:id="rId9">
-        <w:r>
-          <w:rPr>
-            <w:rStyle w:val="LienInternet"/>
-            <w:sz w:val="24"/>
-            <w:szCs w:val="24"/>
-            <w:u w:val="none"/>
-          </w:rPr>
-          <w:t>https://hesperia.gsfc.nasa.gov/ssw/packages/spex/doc/ospex_explanation.htm</w:t>
-        </w:r>
-      </w:hyperlink>
-      <w:r>
-        <w:rPr>
-          <w:sz w:val="24"/>
-          <w:szCs w:val="24"/>
-        </w:rPr>
-        <w:t xml:space="preserve"> </w:t>
-      </w:r>
-    </w:p>
-    <w:p>
-      <w:pPr>
-        <w:jc w:val="both"/>
-        <w:rPr>
-          <w:sz w:val="24"/>
-          <w:szCs w:val="24"/>
-        </w:rPr>
-      </w:pPr>
-      <w:r>
-        <w:rPr>
-          <w:sz w:val="24"/>
-          <w:szCs w:val="24"/>
-        </w:rPr>
-        <w:t>Our software is oriented to reconstruct some elements of OSPEX p</w:t>
-      </w:r>
-      <w:r>
-        <w:rPr>
-          <w:sz w:val="24"/>
-          <w:szCs w:val="24"/>
-        </w:rPr>
-        <w:t xml:space="preserve">ackage and provide a tool to process the RHESSI data (Reuven </w:t>
-      </w:r>
-      <w:proofErr w:type="spellStart"/>
-      <w:r>
-        <w:rPr>
-          <w:sz w:val="24"/>
-          <w:szCs w:val="24"/>
-        </w:rPr>
-        <w:t>Ramaty</w:t>
-      </w:r>
-      <w:proofErr w:type="spellEnd"/>
-      <w:r>
-        <w:rPr>
-          <w:sz w:val="24"/>
-          <w:szCs w:val="24"/>
-        </w:rPr>
-        <w:t xml:space="preserve"> High Energy Solar Spectroscopic Imager, NASA Small Explorer Mission).</w:t>
-      </w:r>
-    </w:p>
-    <w:p>
-      <w:pPr>
-        <w:jc w:val="both"/>
-        <w:rPr>
-          <w:sz w:val="24"/>
-          <w:szCs w:val="24"/>
-        </w:rPr>
-      </w:pPr>
-      <w:r>
-        <w:rPr>
-          <w:sz w:val="24"/>
-          <w:szCs w:val="24"/>
-        </w:rPr>
-        <w:t xml:space="preserve">In addition to this, it is planned to include observed data from the X-ray Spectrometer(STIX) aboard Solar </w:t>
-      </w:r>
-      <w:proofErr w:type="gramStart"/>
-      <w:r>
-        <w:rPr>
-          <w:sz w:val="24"/>
-          <w:szCs w:val="24"/>
-        </w:rPr>
-        <w:t>Orbiter(</w:t>
-      </w:r>
-      <w:proofErr w:type="gramEnd"/>
-      <w:r>
-        <w:rPr>
-          <w:sz w:val="24"/>
-          <w:szCs w:val="24"/>
-        </w:rPr>
-        <w:t>lau</w:t>
-      </w:r>
-      <w:r>
-        <w:rPr>
-          <w:sz w:val="24"/>
-          <w:szCs w:val="24"/>
-        </w:rPr>
-        <w:t>nch date is February 2020).</w:t>
-      </w:r>
-    </w:p>
-    <w:p>
-      <w:pPr>
-        <w:jc w:val="both"/>
-        <w:rPr>
-          <w:sz w:val="24"/>
-          <w:szCs w:val="24"/>
-        </w:rPr>
-      </w:pPr>
-      <w:r>
-        <w:rPr>
-          <w:sz w:val="24"/>
-          <w:szCs w:val="24"/>
-        </w:rPr>
-        <w:t>The project is presented on GitHub repository:</w:t>
-      </w:r>
-    </w:p>
-    <w:p>
-      <w:pPr>
-        <w:jc w:val="both"/>
-      </w:pPr>
-      <w:hyperlink r:id="rId10">
-        <w:r>
-          <w:rPr>
-            <w:rStyle w:val="LienInternet"/>
-            <w:sz w:val="24"/>
-            <w:szCs w:val="24"/>
-          </w:rPr>
-          <w:t>https://github.com/LAbdrakhmanovaOBSPM/OSPEX-Object-Spectral-Executive-in-Python</w:t>
-        </w:r>
-      </w:hyperlink>
-    </w:p>
-    <w:p>
-      <w:pPr>
-        <w:jc w:val="both"/>
-        <w:rPr>
-          <w:sz w:val="24"/>
-          <w:szCs w:val="24"/>
-        </w:rPr>
-      </w:pPr>
-    </w:p>
-    <w:p>
-      <w:pPr>
-        <w:jc w:val="both"/>
+        <w:ind w:firstLine="720"/>
+        <w:jc w:val="center"/>
+        <w:rPr>
+          <w:b/>
+          <w:sz w:val="24"/>
+          <w:szCs w:val="24"/>
+        </w:rPr>
+      </w:pPr>
+    </w:p>
+    <w:p>
+      <w:pPr>
+        <w:ind w:firstLine="720"/>
+        <w:jc w:val="both"/>
+        <w:rPr>
+          <w:sz w:val="24"/>
+          <w:szCs w:val="24"/>
+        </w:rPr>
+      </w:pPr>
+      <w:r>
+        <w:rPr>
+          <w:sz w:val="24"/>
+          <w:szCs w:val="24"/>
+        </w:rPr>
+        <w:t>Object Spectral Executive (OSPEX) is an object-oriented interface for X-ray spectral analysis of solar data written in IDL</w:t>
+      </w:r>
+      <w:r>
+        <w:rPr>
+          <w:sz w:val="24"/>
+          <w:szCs w:val="24"/>
+        </w:rPr>
+        <w:t xml:space="preserve"> [1]</w:t>
+      </w:r>
+      <w:r>
+        <w:rPr>
+          <w:sz w:val="24"/>
+          <w:szCs w:val="24"/>
+        </w:rPr>
+        <w:t>.</w:t>
+      </w:r>
+    </w:p>
+    <w:p>
+      <w:pPr>
+        <w:ind w:firstLine="720"/>
+        <w:jc w:val="both"/>
+        <w:rPr>
+          <w:sz w:val="24"/>
+          <w:szCs w:val="24"/>
+        </w:rPr>
+      </w:pPr>
+      <w:r>
+        <w:rPr>
+          <w:sz w:val="24"/>
+          <w:szCs w:val="24"/>
+        </w:rPr>
+        <w:t>Our software is oriented to reconstruct some elements of OSPEX package and provide a tool to process the RHESSI data (Reuven Ramaty High Energy Solar Spectroscopic Imager, NASA Small Explorer Mission).</w:t>
+      </w:r>
+    </w:p>
+    <w:p>
+      <w:pPr>
+        <w:ind w:firstLine="720"/>
+        <w:jc w:val="both"/>
+        <w:rPr>
+          <w:sz w:val="24"/>
+          <w:szCs w:val="24"/>
+        </w:rPr>
+      </w:pPr>
+      <w:r>
+        <w:rPr>
+          <w:sz w:val="24"/>
+          <w:szCs w:val="24"/>
+        </w:rPr>
+        <w:t>In addition to this, it is planned to include observed data from the X-ray Spectrometer(STIX) aboard Solar Orbiter(launch date is February 2020).</w:t>
+      </w:r>
+    </w:p>
+    <w:p>
+      <w:pPr>
+        <w:jc w:val="both"/>
+        <w:rPr>
+          <w:sz w:val="24"/>
+          <w:szCs w:val="24"/>
+        </w:rPr>
+      </w:pPr>
+      <w:r>
+        <w:rPr>
+          <w:sz w:val="24"/>
+          <w:szCs w:val="24"/>
+        </w:rPr>
+        <w:t>The project is</w:t>
+      </w:r>
+      <w:r>
+        <w:rPr>
+          <w:sz w:val="24"/>
+          <w:szCs w:val="24"/>
+        </w:rPr>
+        <w:t xml:space="preserve"> presented on GitHub repository [2].</w:t>
+      </w:r>
+    </w:p>
+    <w:p>
+      <w:pPr>
+        <w:jc w:val="both"/>
+        <w:rPr>
+          <w:sz w:val="24"/>
+          <w:szCs w:val="24"/>
+        </w:rPr>
+      </w:pPr>
+    </w:p>
+    <w:p>
+      <w:pPr>
+        <w:jc w:val="center"/>
         <w:rPr>
           <w:b/>
           <w:caps/>
@@ -580,6 +332,7 @@
     </w:p>
     <w:p>
       <w:pPr>
+        <w:ind w:firstLine="720"/>
         <w:jc w:val="both"/>
       </w:pPr>
       <w:r>
@@ -634,28 +387,21 @@
           <w:sz w:val="24"/>
           <w:szCs w:val="24"/>
         </w:rPr>
-        <w:t xml:space="preserve"> for use OSPEX written in Python. It provides guidance and materials which are intended to assist the relevant management or technical staff. It is also useful background readin</w:t>
-      </w:r>
-      <w:r>
-        <w:rPr>
-          <w:sz w:val="24"/>
-          <w:szCs w:val="24"/>
-        </w:rPr>
-        <w:t>g for anyone involved in developing or using the application.</w:t>
-      </w:r>
-    </w:p>
-    <w:p>
-      <w:pPr>
-        <w:jc w:val="both"/>
-        <w:rPr>
-          <w:sz w:val="24"/>
-          <w:szCs w:val="24"/>
-        </w:rPr>
-      </w:pPr>
-    </w:p>
-    <w:p>
-      <w:pPr>
-        <w:jc w:val="both"/>
+        <w:t xml:space="preserve"> for use OSPEX written in Python. It provides guidance and materials which are intended to assist the relevant management or technical staff. It is also useful background reading for anyone involved in developing or using the application.</w:t>
+      </w:r>
+    </w:p>
+    <w:p>
+      <w:pPr>
+        <w:jc w:val="both"/>
+        <w:rPr>
+          <w:sz w:val="24"/>
+          <w:szCs w:val="24"/>
+        </w:rPr>
+      </w:pPr>
+    </w:p>
+    <w:p>
+      <w:pPr>
+        <w:jc w:val="center"/>
         <w:rPr>
           <w:b/>
           <w:sz w:val="24"/>
@@ -675,6 +421,17 @@
     </w:p>
     <w:p>
       <w:pPr>
+        <w:jc w:val="center"/>
+        <w:rPr>
+          <w:b/>
+          <w:sz w:val="24"/>
+          <w:szCs w:val="24"/>
+        </w:rPr>
+      </w:pPr>
+    </w:p>
+    <w:p>
+      <w:pPr>
+        <w:ind w:firstLine="720"/>
         <w:jc w:val="both"/>
         <w:rPr>
           <w:sz w:val="24"/>
@@ -706,6 +463,7 @@
     </w:p>
     <w:p>
       <w:pPr>
+        <w:ind w:firstLine="720"/>
         <w:jc w:val="both"/>
         <w:rPr>
           <w:sz w:val="24"/>
@@ -734,7 +492,7 @@
     <w:p>
       <w:pPr>
         <w:sectPr>
-          <w:footerReference w:type="default" r:id="rId11"/>
+          <w:footerReference w:type="default" r:id="rId9"/>
           <w:pgSz w:w="11906" w:h="16838"/>
           <w:pgMar w:top="720" w:right="1440" w:bottom="1440" w:left="1440" w:header="0" w:footer="720" w:gutter="0"/>
           <w:pgNumType w:fmt="lowerRoman" w:start="1"/>
@@ -747,6 +505,7 @@
     </w:p>
     <w:p>
       <w:pPr>
+        <w:ind w:firstLine="720"/>
         <w:jc w:val="both"/>
         <w:rPr>
           <w:i/>
@@ -842,7 +601,6 @@
           <w:szCs w:val="24"/>
         </w:rPr>
       </w:pPr>
-      <w:proofErr w:type="spellStart"/>
       <w:r>
         <w:rPr>
           <w:i/>
@@ -851,7 +609,6 @@
         </w:rPr>
         <w:t>Astropy</w:t>
       </w:r>
-      <w:proofErr w:type="spellEnd"/>
     </w:p>
     <w:p>
       <w:pPr>
@@ -862,7 +619,6 @@
           <w:szCs w:val="24"/>
         </w:rPr>
       </w:pPr>
-      <w:proofErr w:type="spellStart"/>
       <w:r>
         <w:rPr>
           <w:i/>
@@ -871,7 +627,6 @@
         </w:rPr>
         <w:t>Numpy</w:t>
       </w:r>
-      <w:proofErr w:type="spellEnd"/>
     </w:p>
     <w:p>
       <w:pPr>
@@ -900,7 +655,6 @@
           <w:szCs w:val="24"/>
         </w:rPr>
       </w:pPr>
-      <w:proofErr w:type="spellStart"/>
       <w:r>
         <w:rPr>
           <w:i/>
@@ -909,7 +663,6 @@
         </w:rPr>
         <w:t>Matplotlib</w:t>
       </w:r>
-      <w:proofErr w:type="spellEnd"/>
     </w:p>
     <w:p>
       <w:pPr>
@@ -920,7 +673,6 @@
           <w:szCs w:val="24"/>
         </w:rPr>
       </w:pPr>
-      <w:proofErr w:type="spellStart"/>
       <w:r>
         <w:rPr>
           <w:i/>
@@ -929,7 +681,6 @@
         </w:rPr>
         <w:t>Tkinter</w:t>
       </w:r>
-      <w:proofErr w:type="spellEnd"/>
     </w:p>
     <w:p>
       <w:pPr>
@@ -965,27 +716,21 @@
           <w:sz w:val="24"/>
           <w:szCs w:val="24"/>
         </w:rPr>
-        <w:t>Following modules should come by default with Python after</w:t>
-      </w:r>
-      <w:r>
-        <w:rPr>
-          <w:sz w:val="24"/>
-          <w:szCs w:val="24"/>
-        </w:rPr>
-        <w:t xml:space="preserve"> installation but we recommend you to check if they work correctly. If not, please, import them manually:</w:t>
-      </w:r>
-    </w:p>
-    <w:p>
-      <w:pPr>
-        <w:jc w:val="both"/>
-        <w:rPr>
-          <w:sz w:val="24"/>
-          <w:szCs w:val="24"/>
-        </w:rPr>
-      </w:pPr>
-    </w:p>
-    <w:p>
-      <w:pPr>
+        <w:t>Following modules should come by default with Python after installation but we recommend you to check if they work correctly. If not, please, import them manually:</w:t>
+      </w:r>
+    </w:p>
+    <w:p>
+      <w:pPr>
+        <w:jc w:val="both"/>
+        <w:rPr>
+          <w:sz w:val="24"/>
+          <w:szCs w:val="24"/>
+        </w:rPr>
+      </w:pPr>
+    </w:p>
+    <w:p>
+      <w:pPr>
+        <w:ind w:firstLine="720"/>
         <w:jc w:val="both"/>
         <w:rPr>
           <w:i/>
@@ -993,7 +738,6 @@
           <w:szCs w:val="24"/>
         </w:rPr>
       </w:pPr>
-      <w:proofErr w:type="spellStart"/>
       <w:r>
         <w:rPr>
           <w:i/>
@@ -1002,10 +746,10 @@
         </w:rPr>
         <w:t>Webbrowser</w:t>
       </w:r>
-      <w:proofErr w:type="spellEnd"/>
-    </w:p>
-    <w:p>
-      <w:pPr>
+    </w:p>
+    <w:p>
+      <w:pPr>
+        <w:ind w:firstLine="720"/>
         <w:jc w:val="both"/>
         <w:rPr>
           <w:i/>
@@ -1013,7 +757,6 @@
           <w:szCs w:val="24"/>
         </w:rPr>
       </w:pPr>
-      <w:proofErr w:type="spellStart"/>
       <w:r>
         <w:rPr>
           <w:i/>
@@ -1022,10 +765,10 @@
         </w:rPr>
         <w:t>Datetime</w:t>
       </w:r>
-      <w:proofErr w:type="spellEnd"/>
-    </w:p>
-    <w:p>
-      <w:pPr>
+    </w:p>
+    <w:p>
+      <w:pPr>
+        <w:ind w:firstLine="720"/>
         <w:jc w:val="both"/>
         <w:rPr>
           <w:i/>
@@ -1044,6 +787,7 @@
     </w:p>
     <w:p>
       <w:pPr>
+        <w:ind w:firstLine="720"/>
         <w:jc w:val="both"/>
         <w:rPr>
           <w:i/>
@@ -1062,6 +806,7 @@
     </w:p>
     <w:p>
       <w:pPr>
+        <w:ind w:firstLine="720"/>
         <w:jc w:val="both"/>
         <w:rPr>
           <w:i/>
@@ -1069,7 +814,6 @@
           <w:szCs w:val="24"/>
         </w:rPr>
       </w:pPr>
-      <w:proofErr w:type="spellStart"/>
       <w:r>
         <w:rPr>
           <w:i/>
@@ -1078,19 +822,19 @@
         </w:rPr>
         <w:t>Importlib</w:t>
       </w:r>
-      <w:proofErr w:type="spellEnd"/>
-    </w:p>
-    <w:p>
-      <w:pPr>
-        <w:jc w:val="both"/>
-        <w:rPr>
-          <w:sz w:val="24"/>
-          <w:szCs w:val="24"/>
-        </w:rPr>
-      </w:pPr>
-    </w:p>
-    <w:p>
-      <w:pPr>
+    </w:p>
+    <w:p>
+      <w:pPr>
+        <w:jc w:val="both"/>
+        <w:rPr>
+          <w:sz w:val="24"/>
+          <w:szCs w:val="24"/>
+        </w:rPr>
+      </w:pPr>
+    </w:p>
+    <w:p>
+      <w:pPr>
+        <w:ind w:firstLine="720"/>
         <w:jc w:val="both"/>
       </w:pPr>
       <w:r>
@@ -1157,6 +901,7 @@
     </w:p>
     <w:p>
       <w:pPr>
+        <w:ind w:firstLine="720"/>
         <w:jc w:val="both"/>
         <w:rPr>
           <w:i/>
@@ -1169,14 +914,7 @@
           <w:sz w:val="24"/>
           <w:szCs w:val="24"/>
         </w:rPr>
-        <w:t>1. Open</w:t>
-      </w:r>
-      <w:r>
-        <w:rPr>
-          <w:sz w:val="24"/>
-          <w:szCs w:val="24"/>
-        </w:rPr>
-        <w:t xml:space="preserve"> the terminal</w:t>
+        <w:t>1. Open the terminal</w:t>
       </w:r>
       <w:r>
         <w:rPr>
@@ -1186,7 +924,6 @@
         </w:rPr>
         <w:t xml:space="preserve">: </w:t>
       </w:r>
-      <w:proofErr w:type="spellStart"/>
       <w:r>
         <w:rPr>
           <w:b/>
@@ -1196,7 +933,6 @@
         </w:rPr>
         <w:t>cmd</w:t>
       </w:r>
-      <w:proofErr w:type="spellEnd"/>
     </w:p>
     <w:p>
       <w:pPr>
@@ -1210,6 +946,7 @@
     </w:p>
     <w:p>
       <w:pPr>
+        <w:ind w:firstLine="720"/>
         <w:jc w:val="both"/>
       </w:pPr>
       <w:r>
@@ -1258,6 +995,7 @@
     </w:p>
     <w:p>
       <w:pPr>
+        <w:ind w:firstLine="720"/>
         <w:jc w:val="both"/>
         <w:rPr>
           <w:i/>
@@ -1301,6 +1039,7 @@
     </w:p>
     <w:p>
       <w:pPr>
+        <w:ind w:firstLine="720"/>
         <w:jc w:val="both"/>
         <w:rPr>
           <w:sz w:val="24"/>
@@ -1328,29 +1067,24 @@
     </w:p>
     <w:p>
       <w:pPr>
-        <w:jc w:val="both"/>
-        <w:rPr>
-          <w:sz w:val="24"/>
-          <w:szCs w:val="24"/>
-        </w:rPr>
-      </w:pPr>
-      <w:r>
-        <w:rPr>
-          <w:sz w:val="24"/>
-          <w:szCs w:val="24"/>
-        </w:rPr>
-        <w:t>1. Go to the directory where your pr</w:t>
-      </w:r>
-      <w:r>
-        <w:rPr>
-          <w:sz w:val="24"/>
-          <w:szCs w:val="24"/>
-        </w:rPr>
-        <w:t>ogram is located:</w:t>
-      </w:r>
-    </w:p>
-    <w:p>
-      <w:pPr>
+        <w:ind w:firstLine="720"/>
+        <w:jc w:val="both"/>
+        <w:rPr>
+          <w:sz w:val="24"/>
+          <w:szCs w:val="24"/>
+        </w:rPr>
+      </w:pPr>
+      <w:r>
+        <w:rPr>
+          <w:sz w:val="24"/>
+          <w:szCs w:val="24"/>
+        </w:rPr>
+        <w:t>1. Go to the directory where your program is located:</w:t>
+      </w:r>
+    </w:p>
+    <w:p>
+      <w:pPr>
+        <w:ind w:firstLine="720"/>
         <w:jc w:val="both"/>
         <w:rPr>
           <w:i/>
@@ -1364,6 +1098,7 @@
           <w:sz w:val="24"/>
           <w:szCs w:val="24"/>
         </w:rPr>
+        <w:lastRenderedPageBreak/>
         <w:t>cd directory location</w:t>
       </w:r>
     </w:p>
@@ -1378,6 +1113,7 @@
     </w:p>
     <w:p>
       <w:pPr>
+        <w:ind w:firstLine="720"/>
         <w:jc w:val="both"/>
         <w:rPr>
           <w:sz w:val="24"/>
@@ -1394,6 +1130,7 @@
     </w:p>
     <w:p>
       <w:pPr>
+        <w:ind w:firstLine="720"/>
         <w:jc w:val="both"/>
         <w:rPr>
           <w:i/>
@@ -1421,31 +1158,24 @@
     </w:p>
     <w:p>
       <w:pPr>
-        <w:jc w:val="both"/>
-        <w:rPr>
-          <w:sz w:val="24"/>
-          <w:szCs w:val="24"/>
-        </w:rPr>
-      </w:pPr>
-      <w:r>
-        <w:rPr>
-          <w:sz w:val="24"/>
-          <w:szCs w:val="24"/>
-        </w:rPr>
-        <w:t xml:space="preserve">3. Upload file content from the plotting.py </w:t>
-      </w:r>
-      <w:proofErr w:type="gramStart"/>
-      <w:r>
-        <w:rPr>
-          <w:sz w:val="24"/>
-          <w:szCs w:val="24"/>
-        </w:rPr>
-        <w:t>script :</w:t>
-      </w:r>
-      <w:proofErr w:type="gramEnd"/>
-    </w:p>
-    <w:p>
-      <w:pPr>
+        <w:ind w:firstLine="720"/>
+        <w:jc w:val="both"/>
+        <w:rPr>
+          <w:sz w:val="24"/>
+          <w:szCs w:val="24"/>
+        </w:rPr>
+      </w:pPr>
+      <w:r>
+        <w:rPr>
+          <w:sz w:val="24"/>
+          <w:szCs w:val="24"/>
+        </w:rPr>
+        <w:t>3. Upload file content from the plotting.py script :</w:t>
+      </w:r>
+    </w:p>
+    <w:p>
+      <w:pPr>
+        <w:ind w:firstLine="720"/>
         <w:jc w:val="both"/>
         <w:rPr>
           <w:i/>
@@ -1473,6 +1203,7 @@
     </w:p>
     <w:p>
       <w:pPr>
+        <w:ind w:firstLine="720"/>
         <w:jc w:val="both"/>
         <w:rPr>
           <w:sz w:val="24"/>
@@ -1489,6 +1220,7 @@
     </w:p>
     <w:p>
       <w:pPr>
+        <w:ind w:firstLine="720"/>
         <w:jc w:val="both"/>
         <w:rPr>
           <w:i/>
@@ -1502,120 +1234,126 @@
           <w:sz w:val="24"/>
           <w:szCs w:val="24"/>
         </w:rPr>
-        <w:t>File = Input(“</w:t>
-      </w:r>
-      <w:proofErr w:type="spellStart"/>
-      <w:proofErr w:type="gramStart"/>
-      <w:r>
+        <w:t>File = Input(“filename.fits”)</w:t>
+      </w:r>
+    </w:p>
+    <w:p>
+      <w:pPr>
+        <w:jc w:val="both"/>
+        <w:rPr>
+          <w:sz w:val="24"/>
+          <w:szCs w:val="24"/>
+        </w:rPr>
+      </w:pPr>
+    </w:p>
+    <w:p>
+      <w:pPr>
+        <w:ind w:firstLine="720"/>
+        <w:jc w:val="both"/>
+        <w:rPr>
+          <w:sz w:val="24"/>
+          <w:szCs w:val="24"/>
+        </w:rPr>
+      </w:pPr>
+      <w:r>
+        <w:rPr>
+          <w:sz w:val="24"/>
+          <w:szCs w:val="24"/>
+        </w:rPr>
+        <w:t>Now you are able to call any parameters and functions of the .fits file</w:t>
+      </w:r>
+    </w:p>
+    <w:p>
+      <w:pPr>
+        <w:jc w:val="both"/>
+        <w:rPr>
+          <w:sz w:val="24"/>
+          <w:szCs w:val="24"/>
+        </w:rPr>
+      </w:pPr>
+    </w:p>
+    <w:p>
+      <w:pPr>
+        <w:ind w:firstLine="720"/>
+        <w:jc w:val="both"/>
+        <w:rPr>
+          <w:sz w:val="24"/>
+          <w:szCs w:val="24"/>
+        </w:rPr>
+      </w:pPr>
+      <w:r>
+        <w:rPr>
+          <w:sz w:val="24"/>
+          <w:szCs w:val="24"/>
+        </w:rPr>
+        <w:t>5. Some examples:</w:t>
+      </w:r>
+    </w:p>
+    <w:p>
+      <w:pPr>
+        <w:ind w:firstLine="720"/>
+        <w:jc w:val="both"/>
+        <w:rPr>
+          <w:sz w:val="24"/>
+          <w:szCs w:val="24"/>
+        </w:rPr>
+      </w:pPr>
+      <w:r>
+        <w:rPr>
+          <w:sz w:val="24"/>
+          <w:szCs w:val="24"/>
+        </w:rPr>
+        <w:t>a) to load the parameter RATE from DATA:</w:t>
+      </w:r>
+    </w:p>
+    <w:p>
+      <w:pPr>
+        <w:ind w:firstLine="720"/>
+        <w:jc w:val="both"/>
         <w:rPr>
           <w:i/>
           <w:sz w:val="24"/>
           <w:szCs w:val="24"/>
         </w:rPr>
-        <w:t>filename.fits</w:t>
-      </w:r>
-      <w:proofErr w:type="spellEnd"/>
-      <w:proofErr w:type="gramEnd"/>
+      </w:pPr>
       <w:r>
         <w:rPr>
           <w:i/>
           <w:sz w:val="24"/>
           <w:szCs w:val="24"/>
         </w:rPr>
-        <w:t>”)</w:t>
-      </w:r>
-    </w:p>
-    <w:p>
-      <w:pPr>
-        <w:jc w:val="both"/>
-        <w:rPr>
-          <w:sz w:val="24"/>
-          <w:szCs w:val="24"/>
-        </w:rPr>
-      </w:pPr>
-    </w:p>
-    <w:p>
-      <w:pPr>
-        <w:jc w:val="both"/>
-        <w:rPr>
-          <w:sz w:val="24"/>
-          <w:szCs w:val="24"/>
-        </w:rPr>
-      </w:pPr>
-      <w:r>
-        <w:rPr>
-          <w:sz w:val="24"/>
-          <w:szCs w:val="24"/>
-        </w:rPr>
-        <w:t xml:space="preserve">Now you are able to call any parameters </w:t>
-      </w:r>
-      <w:r>
-        <w:rPr>
-          <w:sz w:val="24"/>
-          <w:szCs w:val="24"/>
-        </w:rPr>
-        <w:t xml:space="preserve">and functions of </w:t>
-      </w:r>
-      <w:proofErr w:type="gramStart"/>
-      <w:r>
-        <w:rPr>
-          <w:sz w:val="24"/>
-          <w:szCs w:val="24"/>
-        </w:rPr>
-        <w:t>the .fits</w:t>
-      </w:r>
-      <w:proofErr w:type="gramEnd"/>
-      <w:r>
-        <w:rPr>
-          <w:sz w:val="24"/>
-          <w:szCs w:val="24"/>
-        </w:rPr>
-        <w:t xml:space="preserve"> file</w:t>
-      </w:r>
-    </w:p>
-    <w:p>
-      <w:pPr>
-        <w:jc w:val="both"/>
-        <w:rPr>
-          <w:sz w:val="24"/>
-          <w:szCs w:val="24"/>
-        </w:rPr>
-      </w:pPr>
-    </w:p>
-    <w:p>
-      <w:pPr>
-        <w:jc w:val="both"/>
-        <w:rPr>
-          <w:sz w:val="24"/>
-          <w:szCs w:val="24"/>
-        </w:rPr>
-      </w:pPr>
-      <w:r>
-        <w:rPr>
-          <w:sz w:val="24"/>
-          <w:szCs w:val="24"/>
-        </w:rPr>
-        <w:t>5. Some examples:</w:t>
-      </w:r>
-    </w:p>
-    <w:p>
-      <w:pPr>
-        <w:jc w:val="both"/>
-        <w:rPr>
-          <w:sz w:val="24"/>
-          <w:szCs w:val="24"/>
-        </w:rPr>
-      </w:pPr>
-      <w:r>
-        <w:rPr>
-          <w:sz w:val="24"/>
-          <w:szCs w:val="24"/>
-        </w:rPr>
-        <w:t>a) to load the parameter RATE from DATA:</w:t>
-      </w:r>
-    </w:p>
-    <w:p>
-      <w:pPr>
+        <w:t>File.rate</w:t>
+      </w:r>
+    </w:p>
+    <w:p>
+      <w:pPr>
+        <w:jc w:val="both"/>
+        <w:rPr>
+          <w:sz w:val="24"/>
+          <w:szCs w:val="24"/>
+        </w:rPr>
+      </w:pPr>
+    </w:p>
+    <w:p>
+      <w:pPr>
+        <w:ind w:firstLine="720"/>
+        <w:jc w:val="both"/>
+        <w:rPr>
+          <w:sz w:val="24"/>
+          <w:szCs w:val="24"/>
+        </w:rPr>
+      </w:pPr>
+      <w:r>
+        <w:rPr>
+          <w:sz w:val="24"/>
+          <w:szCs w:val="24"/>
+        </w:rPr>
+        <w:t>b) to plot Spectrum for Flux:</w:t>
+      </w:r>
+    </w:p>
+    <w:p>
+      <w:pPr>
+        <w:ind w:firstLine="720"/>
         <w:jc w:val="both"/>
         <w:rPr>
           <w:i/>
@@ -1623,100 +1361,27 @@
           <w:szCs w:val="24"/>
         </w:rPr>
       </w:pPr>
-      <w:proofErr w:type="spellStart"/>
       <w:r>
         <w:rPr>
           <w:i/>
           <w:sz w:val="24"/>
           <w:szCs w:val="24"/>
         </w:rPr>
-        <w:t>File.rate</w:t>
-      </w:r>
-      <w:proofErr w:type="spellEnd"/>
-    </w:p>
-    <w:p>
-      <w:pPr>
-        <w:jc w:val="both"/>
-        <w:rPr>
-          <w:sz w:val="24"/>
-          <w:szCs w:val="24"/>
-        </w:rPr>
-      </w:pPr>
-    </w:p>
-    <w:p>
-      <w:pPr>
-        <w:jc w:val="both"/>
-        <w:rPr>
-          <w:sz w:val="24"/>
-          <w:szCs w:val="24"/>
-        </w:rPr>
-      </w:pPr>
-      <w:r>
-        <w:rPr>
-          <w:sz w:val="24"/>
-          <w:szCs w:val="24"/>
-        </w:rPr>
-        <w:t>b) to plot Spectrum for Flux:</w:t>
-      </w:r>
-    </w:p>
-    <w:p>
-      <w:pPr>
-        <w:jc w:val="both"/>
-        <w:rPr>
-          <w:i/>
-          <w:sz w:val="24"/>
-          <w:szCs w:val="24"/>
-        </w:rPr>
-      </w:pPr>
-      <w:proofErr w:type="spellStart"/>
-      <w:r>
-        <w:rPr>
-          <w:i/>
-          <w:sz w:val="24"/>
-          <w:szCs w:val="24"/>
-        </w:rPr>
-        <w:t>File.plot_spectrum_</w:t>
-      </w:r>
-      <w:proofErr w:type="gramStart"/>
-      <w:r>
-        <w:rPr>
-          <w:i/>
-          <w:sz w:val="24"/>
-          <w:szCs w:val="24"/>
-        </w:rPr>
-        <w:t>flux</w:t>
-      </w:r>
-      <w:proofErr w:type="spellEnd"/>
-      <w:r>
-        <w:rPr>
-          <w:i/>
-          <w:sz w:val="24"/>
-          <w:szCs w:val="24"/>
-        </w:rPr>
-        <w:t>(</w:t>
-      </w:r>
-      <w:proofErr w:type="gramEnd"/>
-      <w:r>
-        <w:rPr>
-          <w:i/>
-          <w:sz w:val="24"/>
-          <w:szCs w:val="24"/>
-        </w:rPr>
-        <w:t>)</w:t>
-      </w:r>
-    </w:p>
-    <w:p>
-      <w:pPr>
-        <w:jc w:val="both"/>
-        <w:rPr>
-          <w:sz w:val="24"/>
-          <w:szCs w:val="24"/>
-        </w:rPr>
-      </w:pPr>
-    </w:p>
-    <w:p>
-      <w:pPr>
-        <w:jc w:val="both"/>
+        <w:t>File.plot_spectrum_flux()</w:t>
+      </w:r>
+    </w:p>
+    <w:p>
+      <w:pPr>
+        <w:jc w:val="both"/>
+        <w:rPr>
+          <w:sz w:val="24"/>
+          <w:szCs w:val="24"/>
+        </w:rPr>
+      </w:pPr>
+    </w:p>
+    <w:p>
+      <w:pPr>
+        <w:jc w:val="center"/>
         <w:rPr>
           <w:b/>
           <w:sz w:val="24"/>
@@ -1748,29 +1413,24 @@
     </w:p>
     <w:p>
       <w:pPr>
-        <w:jc w:val="both"/>
-        <w:rPr>
-          <w:sz w:val="24"/>
-          <w:szCs w:val="24"/>
-        </w:rPr>
-      </w:pPr>
-      <w:r>
-        <w:rPr>
-          <w:sz w:val="24"/>
-          <w:szCs w:val="24"/>
-        </w:rPr>
-        <w:t xml:space="preserve">For the software implementation and test, this and </w:t>
-      </w:r>
-      <w:r>
-        <w:rPr>
-          <w:sz w:val="24"/>
-          <w:szCs w:val="24"/>
-        </w:rPr>
-        <w:t>the previous section provide sufficient information for a programmer to produce the software, and for a user, who is maybe not a developer.</w:t>
-      </w:r>
-    </w:p>
-    <w:p>
-      <w:pPr>
+        <w:ind w:firstLine="720"/>
+        <w:jc w:val="both"/>
+        <w:rPr>
+          <w:sz w:val="24"/>
+          <w:szCs w:val="24"/>
+        </w:rPr>
+      </w:pPr>
+      <w:r>
+        <w:rPr>
+          <w:sz w:val="24"/>
+          <w:szCs w:val="24"/>
+        </w:rPr>
+        <w:t>For the software implementation and test, this and the previous section provide sufficient information for a programmer to produce the software, and for a user, who is maybe not a developer.</w:t>
+      </w:r>
+    </w:p>
+    <w:p>
+      <w:pPr>
+        <w:ind w:firstLine="720"/>
         <w:jc w:val="both"/>
         <w:rPr>
           <w:sz w:val="24"/>
@@ -1802,14 +1462,7 @@
           <w:sz w:val="24"/>
           <w:szCs w:val="24"/>
         </w:rPr>
-        <w:t>meaning of the class</w:t>
-      </w:r>
-      <w:r>
-        <w:rPr>
-          <w:sz w:val="24"/>
-          <w:szCs w:val="24"/>
-        </w:rPr>
-        <w:t>es;</w:t>
+        <w:t>meaning of the classes;</w:t>
       </w:r>
     </w:p>
     <w:p>
@@ -1984,7 +1637,6 @@
                 <w:lang w:eastAsia="en-US" w:bidi="ar-SA"/>
               </w:rPr>
             </w:pPr>
-            <w:proofErr w:type="spellStart"/>
             <w:r>
               <w:rPr>
                 <w:color w:val="000000"/>
@@ -1994,7 +1646,6 @@
               </w:rPr>
               <w:t>SecondWindow</w:t>
             </w:r>
-            <w:proofErr w:type="spellEnd"/>
           </w:p>
         </w:tc>
         <w:tc>
@@ -2043,7 +1694,7 @@
           </w:tcPr>
           <w:p>
             <w:pPr>
-              <w:pStyle w:val="PrformatHTML"/>
+              <w:pStyle w:val="HTML0"/>
               <w:shd w:val="clear" w:color="auto" w:fill="FFFFFF"/>
               <w:rPr>
                 <w:rFonts w:ascii="Times New Roman" w:hAnsi="Times New Roman" w:cs="Times New Roman"/>
@@ -2098,15 +1749,7 @@
                 <w:sz w:val="24"/>
                 <w:szCs w:val="24"/>
               </w:rPr>
-              <w:t xml:space="preserve">Provides the methods to </w:t>
-            </w:r>
-            <w:r>
-              <w:rPr>
-                <w:iCs/>
-                <w:sz w:val="24"/>
-                <w:szCs w:val="24"/>
-              </w:rPr>
-              <w:t>load the parameters from input data and plot Spectrum, Time Profile and Spectrogram</w:t>
+              <w:t>Provides the methods to load the parameters from input data and plot Spectrum, Time Profile and Spectrogram</w:t>
             </w:r>
             <w:r>
               <w:rPr>
@@ -2144,7 +1787,7 @@
           </w:tcPr>
           <w:p>
             <w:pPr>
-              <w:pStyle w:val="PrformatHTML"/>
+              <w:pStyle w:val="HTML0"/>
               <w:shd w:val="clear" w:color="auto" w:fill="FFFFFF"/>
               <w:rPr>
                 <w:rFonts w:ascii="Times New Roman" w:hAnsi="Times New Roman" w:cs="Times New Roman"/>
@@ -2153,8 +1796,6 @@
                 <w:szCs w:val="24"/>
               </w:rPr>
             </w:pPr>
-            <w:bookmarkStart w:id="9" w:name="_GoBack"/>
-            <w:bookmarkEnd w:id="9"/>
             <w:r>
               <w:rPr>
                 <w:rFonts w:ascii="Times New Roman" w:hAnsi="Times New Roman" w:cs="Times New Roman"/>
@@ -2232,7 +1873,7 @@
           </w:tcPr>
           <w:p>
             <w:pPr>
-              <w:pStyle w:val="PrformatHTML"/>
+              <w:pStyle w:val="HTML0"/>
               <w:shd w:val="clear" w:color="auto" w:fill="FFFFFF"/>
               <w:rPr>
                 <w:rFonts w:ascii="Times New Roman" w:hAnsi="Times New Roman" w:cs="Times New Roman"/>
@@ -2242,7 +1883,6 @@
                 <w:highlight w:val="yellow"/>
               </w:rPr>
             </w:pPr>
-            <w:proofErr w:type="spellStart"/>
             <w:r>
               <w:rPr>
                 <w:rFonts w:ascii="Times New Roman" w:hAnsi="Times New Roman" w:cs="Times New Roman"/>
@@ -2252,7 +1892,6 @@
               </w:rPr>
               <w:t>BackgroundWindow</w:t>
             </w:r>
-            <w:proofErr w:type="spellEnd"/>
           </w:p>
         </w:tc>
         <w:tc>
@@ -2301,7 +1940,7 @@
           </w:tcPr>
           <w:p>
             <w:pPr>
-              <w:pStyle w:val="PrformatHTML"/>
+              <w:pStyle w:val="HTML0"/>
               <w:shd w:val="clear" w:color="auto" w:fill="FFFFFF"/>
               <w:rPr>
                 <w:rFonts w:ascii="Times New Roman" w:hAnsi="Times New Roman" w:cs="Times New Roman"/>
@@ -2311,7 +1950,6 @@
                 <w:highlight w:val="yellow"/>
               </w:rPr>
             </w:pPr>
-            <w:proofErr w:type="spellStart"/>
             <w:r>
               <w:rPr>
                 <w:rFonts w:ascii="Times New Roman" w:hAnsi="Times New Roman" w:cs="Times New Roman"/>
@@ -2321,7 +1959,6 @@
               </w:rPr>
               <w:t>backround_plot</w:t>
             </w:r>
-            <w:proofErr w:type="spellEnd"/>
           </w:p>
         </w:tc>
         <w:tc>
@@ -2447,14 +2084,7 @@
                 <w:sz w:val="24"/>
                 <w:szCs w:val="24"/>
               </w:rPr>
-              <w:t>Count Rate data in</w:t>
-            </w:r>
-            <w:r>
-              <w:rPr>
-                <w:sz w:val="24"/>
-                <w:szCs w:val="24"/>
-              </w:rPr>
-              <w:t xml:space="preserve"> each energy channel</w:t>
+              <w:t>Count Rate data in each energy channel</w:t>
             </w:r>
           </w:p>
         </w:tc>
@@ -2541,7 +2171,6 @@
                 <w:szCs w:val="24"/>
               </w:rPr>
             </w:pPr>
-            <w:proofErr w:type="spellStart"/>
             <w:r>
               <w:rPr>
                 <w:sz w:val="24"/>
@@ -2549,7 +2178,6 @@
               </w:rPr>
               <w:t>Time_del</w:t>
             </w:r>
-            <w:proofErr w:type="spellEnd"/>
           </w:p>
         </w:tc>
         <w:tc>
@@ -2603,7 +2231,6 @@
                 <w:szCs w:val="24"/>
               </w:rPr>
             </w:pPr>
-            <w:proofErr w:type="spellStart"/>
             <w:r>
               <w:rPr>
                 <w:sz w:val="24"/>
@@ -2611,7 +2238,6 @@
               </w:rPr>
               <w:t>E_min</w:t>
             </w:r>
-            <w:proofErr w:type="spellEnd"/>
           </w:p>
         </w:tc>
         <w:tc>
@@ -2665,7 +2291,6 @@
                 <w:szCs w:val="24"/>
               </w:rPr>
             </w:pPr>
-            <w:proofErr w:type="spellStart"/>
             <w:r>
               <w:rPr>
                 <w:sz w:val="24"/>
@@ -2673,7 +2298,6 @@
               </w:rPr>
               <w:t>E_max</w:t>
             </w:r>
-            <w:proofErr w:type="spellEnd"/>
           </w:p>
         </w:tc>
         <w:tc>
@@ -2727,7 +2351,6 @@
                 <w:szCs w:val="24"/>
               </w:rPr>
             </w:pPr>
-            <w:proofErr w:type="spellStart"/>
             <w:r>
               <w:rPr>
                 <w:sz w:val="24"/>
@@ -2735,7 +2358,6 @@
               </w:rPr>
               <w:t>deltaE</w:t>
             </w:r>
-            <w:proofErr w:type="spellEnd"/>
           </w:p>
         </w:tc>
         <w:tc>
@@ -2763,61 +2385,7 @@
                 <w:sz w:val="24"/>
                 <w:szCs w:val="24"/>
               </w:rPr>
-              <w:t xml:space="preserve">Energy range from </w:t>
-            </w:r>
-            <w:proofErr w:type="spellStart"/>
-            <w:r>
-              <w:rPr>
-                <w:iCs/>
-                <w:sz w:val="24"/>
-                <w:szCs w:val="24"/>
-              </w:rPr>
-              <w:t>E_min</w:t>
-            </w:r>
-            <w:proofErr w:type="spellEnd"/>
-            <w:r>
-              <w:rPr>
-                <w:iCs/>
-                <w:sz w:val="24"/>
-                <w:szCs w:val="24"/>
-              </w:rPr>
-              <w:t xml:space="preserve"> to </w:t>
-            </w:r>
-            <w:proofErr w:type="spellStart"/>
-            <w:r>
-              <w:rPr>
-                <w:iCs/>
-                <w:sz w:val="24"/>
-                <w:szCs w:val="24"/>
-              </w:rPr>
-              <w:t>E_max</w:t>
-            </w:r>
-            <w:proofErr w:type="spellEnd"/>
-            <w:r>
-              <w:rPr>
-                <w:iCs/>
-                <w:sz w:val="24"/>
-                <w:szCs w:val="24"/>
-              </w:rPr>
-              <w:t xml:space="preserve">(3-250 </w:t>
-            </w:r>
-            <w:proofErr w:type="spellStart"/>
-            <w:r>
-              <w:rPr>
-                <w:iCs/>
-                <w:sz w:val="24"/>
-                <w:szCs w:val="24"/>
-              </w:rPr>
-              <w:t>keV</w:t>
-            </w:r>
-            <w:proofErr w:type="spellEnd"/>
-            <w:r>
-              <w:rPr>
-                <w:iCs/>
-                <w:sz w:val="24"/>
-                <w:szCs w:val="24"/>
-              </w:rPr>
-              <w:t>)</w:t>
+              <w:t>Energy range from E_min to E_max(3-250 keV)</w:t>
             </w:r>
           </w:p>
         </w:tc>
@@ -2845,7 +2413,6 @@
                 <w:lang w:val="ru-RU"/>
               </w:rPr>
             </w:pPr>
-            <w:proofErr w:type="spellStart"/>
             <w:r>
               <w:rPr>
                 <w:sz w:val="24"/>
@@ -2853,7 +2420,6 @@
               </w:rPr>
               <w:t>TimeNew</w:t>
             </w:r>
-            <w:proofErr w:type="spellEnd"/>
           </w:p>
         </w:tc>
         <w:tc>
@@ -2880,17 +2446,8 @@
                 <w:sz w:val="24"/>
                 <w:szCs w:val="24"/>
               </w:rPr>
-              <w:t xml:space="preserve">Array of converted time from sec to </w:t>
+              <w:t>Array of converted time from sec to hours:min:sec</w:t>
             </w:r>
-            <w:proofErr w:type="spellStart"/>
-            <w:r>
-              <w:rPr>
-                <w:sz w:val="24"/>
-                <w:szCs w:val="24"/>
-              </w:rPr>
-              <w:t>hours:min:sec</w:t>
-            </w:r>
-            <w:proofErr w:type="spellEnd"/>
           </w:p>
         </w:tc>
       </w:tr>
@@ -2906,6 +2463,7 @@
     </w:p>
     <w:p>
       <w:pPr>
+        <w:ind w:firstLine="720"/>
         <w:jc w:val="both"/>
         <w:rPr>
           <w:sz w:val="24"/>
@@ -2931,7 +2489,7 @@
     </w:p>
     <w:p>
       <w:pPr>
-        <w:jc w:val="both"/>
+        <w:jc w:val="center"/>
         <w:rPr>
           <w:b/>
           <w:sz w:val="24"/>
@@ -2949,7 +2507,7 @@
     </w:p>
     <w:p>
       <w:pPr>
-        <w:jc w:val="both"/>
+        <w:jc w:val="center"/>
         <w:rPr>
           <w:b/>
           <w:sz w:val="24"/>
@@ -2959,6 +2517,7 @@
     </w:p>
     <w:p>
       <w:pPr>
+        <w:ind w:firstLine="360"/>
         <w:jc w:val="both"/>
         <w:rPr>
           <w:b/>
@@ -2977,6 +2536,7 @@
     </w:p>
     <w:p>
       <w:pPr>
+        <w:ind w:firstLine="720"/>
         <w:jc w:val="both"/>
         <w:rPr>
           <w:b/>
@@ -2987,25 +2547,27 @@
     </w:p>
     <w:p>
       <w:pPr>
+        <w:ind w:firstLine="360"/>
+        <w:jc w:val="both"/>
+        <w:rPr>
+          <w:b/>
+          <w:sz w:val="24"/>
+          <w:szCs w:val="24"/>
+        </w:rPr>
+      </w:pPr>
+      <w:r>
+        <w:rPr>
+          <w:sz w:val="24"/>
+          <w:szCs w:val="24"/>
+          <w:lang w:eastAsia="en-US" w:bidi="ar-SA"/>
+        </w:rPr>
+        <w:t>1. One dimensional Power Law.</w:t>
+      </w:r>
+    </w:p>
+    <w:p>
+      <w:pPr>
         <w:suppressAutoHyphens w:val="0"/>
-        <w:rPr>
-          <w:sz w:val="24"/>
-          <w:szCs w:val="24"/>
-          <w:lang w:eastAsia="en-US" w:bidi="ar-SA"/>
-        </w:rPr>
-      </w:pPr>
-      <w:r>
-        <w:rPr>
-          <w:sz w:val="24"/>
-          <w:szCs w:val="24"/>
-          <w:lang w:eastAsia="en-US" w:bidi="ar-SA"/>
-        </w:rPr>
-        <w:t>1. One dimensional Power Law.</w:t>
-      </w:r>
-    </w:p>
-    <w:p>
-      <w:pPr>
-        <w:suppressAutoHyphens w:val="0"/>
+        <w:ind w:firstLine="360"/>
         <w:rPr>
           <w:sz w:val="24"/>
           <w:szCs w:val="24"/>
@@ -3062,15 +2624,7 @@
           <w:szCs w:val="24"/>
           <w:lang w:eastAsia="en-US" w:bidi="ar-SA"/>
         </w:rPr>
-        <w:t xml:space="preserve">x – reference </w:t>
-      </w:r>
-      <w:r>
-        <w:rPr>
-          <w:sz w:val="24"/>
-          <w:szCs w:val="24"/>
-          <w:lang w:eastAsia="en-US" w:bidi="ar-SA"/>
-        </w:rPr>
-        <w:t>energy;</w:t>
+        <w:t>x – reference energy;</w:t>
       </w:r>
     </w:p>
     <w:p>
@@ -3109,6 +2663,7 @@
     <w:p>
       <w:pPr>
         <w:suppressAutoHyphens w:val="0"/>
+        <w:ind w:firstLine="360"/>
         <w:rPr>
           <w:sz w:val="24"/>
           <w:szCs w:val="24"/>
@@ -3127,6 +2682,7 @@
     <w:p>
       <w:pPr>
         <w:suppressAutoHyphens w:val="0"/>
+        <w:ind w:firstLine="360"/>
         <w:rPr>
           <w:sz w:val="24"/>
           <w:szCs w:val="24"/>
@@ -3172,23 +2728,13 @@
           <w:lang w:eastAsia="en-US" w:bidi="ar-SA"/>
         </w:rPr>
       </w:pPr>
-      <w:proofErr w:type="spellStart"/>
-      <w:r>
-        <w:rPr>
-          <w:sz w:val="24"/>
-          <w:szCs w:val="24"/>
-          <w:lang w:eastAsia="en-US" w:bidi="ar-SA"/>
-        </w:rPr>
-        <w:t>x_break</w:t>
-      </w:r>
-      <w:proofErr w:type="spellEnd"/>
-      <w:r>
-        <w:rPr>
-          <w:sz w:val="24"/>
-          <w:szCs w:val="24"/>
-          <w:lang w:eastAsia="en-US" w:bidi="ar-SA"/>
-        </w:rPr>
-        <w:t xml:space="preserve"> – break energy;</w:t>
+      <w:r>
+        <w:rPr>
+          <w:sz w:val="24"/>
+          <w:szCs w:val="24"/>
+          <w:lang w:eastAsia="en-US" w:bidi="ar-SA"/>
+        </w:rPr>
+        <w:t>x_break – break energy;</w:t>
       </w:r>
     </w:p>
     <w:p>
@@ -3210,25 +2756,7 @@
           <w:szCs w:val="24"/>
           <w:lang w:eastAsia="en-US" w:bidi="ar-SA"/>
         </w:rPr>
-        <w:t>alpha 1 – power law index for x&lt;</w:t>
-      </w:r>
-      <w:proofErr w:type="spellStart"/>
-      <w:r>
-        <w:rPr>
-          <w:sz w:val="24"/>
-          <w:szCs w:val="24"/>
-          <w:lang w:eastAsia="en-US" w:bidi="ar-SA"/>
-        </w:rPr>
-        <w:t>x_break</w:t>
-      </w:r>
-      <w:proofErr w:type="spellEnd"/>
-      <w:r>
-        <w:rPr>
-          <w:sz w:val="24"/>
-          <w:szCs w:val="24"/>
-          <w:lang w:eastAsia="en-US" w:bidi="ar-SA"/>
-        </w:rPr>
-        <w:t>;</w:t>
+        <w:t>alpha 1 – power law index for x&lt;x_break;</w:t>
       </w:r>
     </w:p>
     <w:p>
@@ -3250,33 +2778,7 @@
           <w:szCs w:val="24"/>
           <w:lang w:eastAsia="en-US" w:bidi="ar-SA"/>
         </w:rPr>
-        <w:t>alpha 2 – power law</w:t>
-      </w:r>
-      <w:r>
-        <w:rPr>
-          <w:sz w:val="24"/>
-          <w:szCs w:val="24"/>
-          <w:lang w:eastAsia="en-US" w:bidi="ar-SA"/>
-        </w:rPr>
-        <w:t xml:space="preserve"> index for x&gt;</w:t>
-      </w:r>
-      <w:proofErr w:type="spellStart"/>
-      <w:r>
-        <w:rPr>
-          <w:sz w:val="24"/>
-          <w:szCs w:val="24"/>
-          <w:lang w:eastAsia="en-US" w:bidi="ar-SA"/>
-        </w:rPr>
-        <w:t>x_break</w:t>
-      </w:r>
-      <w:proofErr w:type="spellEnd"/>
-      <w:r>
-        <w:rPr>
-          <w:sz w:val="24"/>
-          <w:szCs w:val="24"/>
-          <w:lang w:eastAsia="en-US" w:bidi="ar-SA"/>
-        </w:rPr>
-        <w:t>.</w:t>
+        <w:t>alpha 2 – power law index for x&gt;x_break.</w:t>
       </w:r>
     </w:p>
     <w:p>
@@ -3292,6 +2794,7 @@
     </w:p>
     <w:p>
       <w:pPr>
+        <w:ind w:firstLine="360"/>
         <w:jc w:val="both"/>
         <w:rPr>
           <w:sz w:val="24"/>
@@ -3310,6 +2813,7 @@
     </w:p>
     <w:p>
       <w:pPr>
+        <w:ind w:firstLine="360"/>
         <w:jc w:val="both"/>
         <w:rPr>
           <w:sz w:val="24"/>
@@ -3368,23 +2872,13 @@
         </w:numPr>
         <w:jc w:val="both"/>
       </w:pPr>
-      <w:proofErr w:type="spellStart"/>
-      <w:r>
-        <w:rPr>
-          <w:sz w:val="24"/>
-          <w:szCs w:val="24"/>
-          <w:lang w:eastAsia="en-US" w:bidi="ar-SA"/>
-        </w:rPr>
-        <w:t>stddev</w:t>
-      </w:r>
-      <w:proofErr w:type="spellEnd"/>
-      <w:r>
-        <w:rPr>
-          <w:sz w:val="24"/>
-          <w:szCs w:val="24"/>
-          <w:lang w:eastAsia="en-US" w:bidi="ar-SA"/>
-        </w:rPr>
-        <w:t xml:space="preserve"> – standard deviation of the Gaussian.</w:t>
+      <w:r>
+        <w:rPr>
+          <w:sz w:val="24"/>
+          <w:szCs w:val="24"/>
+          <w:lang w:eastAsia="en-US" w:bidi="ar-SA"/>
+        </w:rPr>
+        <w:t>stddev – standard deviation of the Gaussian.</w:t>
       </w:r>
     </w:p>
     <w:p>
@@ -3400,6 +2894,7 @@
     </w:p>
     <w:p>
       <w:pPr>
+        <w:ind w:firstLine="360"/>
         <w:jc w:val="both"/>
         <w:rPr>
           <w:sz w:val="24"/>
@@ -3418,6 +2913,7 @@
     </w:p>
     <w:p>
       <w:pPr>
+        <w:ind w:firstLine="360"/>
         <w:jc w:val="both"/>
         <w:rPr>
           <w:sz w:val="24"/>
@@ -3464,32 +2960,26 @@
     </w:p>
     <w:p>
       <w:pPr>
-        <w:jc w:val="both"/>
-        <w:rPr>
-          <w:sz w:val="24"/>
-          <w:szCs w:val="24"/>
-          <w:lang w:eastAsia="en-US" w:bidi="ar-SA"/>
-        </w:rPr>
-      </w:pPr>
-      <w:r>
-        <w:rPr>
-          <w:sz w:val="24"/>
-          <w:szCs w:val="24"/>
-          <w:lang w:eastAsia="en-US" w:bidi="ar-SA"/>
-        </w:rPr>
-        <w:t xml:space="preserve">5. </w:t>
-      </w:r>
-      <w:r>
-        <w:rPr>
-          <w:sz w:val="24"/>
-          <w:szCs w:val="24"/>
-          <w:lang w:eastAsia="en-US" w:bidi="ar-SA"/>
-        </w:rPr>
-        <w:t>Exponential function.</w:t>
-      </w:r>
-    </w:p>
-    <w:p>
-      <w:pPr>
+        <w:ind w:firstLine="360"/>
+        <w:jc w:val="both"/>
+        <w:rPr>
+          <w:sz w:val="24"/>
+          <w:szCs w:val="24"/>
+          <w:lang w:eastAsia="en-US" w:bidi="ar-SA"/>
+        </w:rPr>
+      </w:pPr>
+      <w:r>
+        <w:rPr>
+          <w:sz w:val="24"/>
+          <w:szCs w:val="24"/>
+          <w:lang w:eastAsia="en-US" w:bidi="ar-SA"/>
+        </w:rPr>
+        <w:t>5. Exponential function.</w:t>
+      </w:r>
+    </w:p>
+    <w:p>
+      <w:pPr>
+        <w:ind w:firstLine="360"/>
         <w:jc w:val="both"/>
         <w:rPr>
           <w:sz w:val="24"/>
@@ -3558,6 +3048,7 @@
     </w:p>
     <w:p>
       <w:pPr>
+        <w:ind w:firstLine="360"/>
         <w:jc w:val="both"/>
       </w:pPr>
       <w:r>
@@ -3571,6 +3062,7 @@
     </w:p>
     <w:p>
       <w:pPr>
+        <w:ind w:firstLine="360"/>
         <w:jc w:val="both"/>
         <w:rPr>
           <w:sz w:val="24"/>
@@ -3589,6 +3081,7 @@
     </w:p>
     <w:p>
       <w:pPr>
+        <w:ind w:firstLine="360"/>
         <w:jc w:val="both"/>
         <w:rPr>
           <w:sz w:val="24"/>
@@ -3619,33 +3112,7 @@
           <w:szCs w:val="24"/>
           <w:lang w:eastAsia="en-US" w:bidi="ar-SA"/>
         </w:rPr>
-        <w:t xml:space="preserve">p0 – normalization at </w:t>
-      </w:r>
-      <w:proofErr w:type="spellStart"/>
-      <w:r>
-        <w:rPr>
-          <w:sz w:val="24"/>
-          <w:szCs w:val="24"/>
-          <w:lang w:eastAsia="en-US" w:bidi="ar-SA"/>
-        </w:rPr>
-        <w:t>epivot</w:t>
-      </w:r>
-      <w:proofErr w:type="spellEnd"/>
-      <w:r>
-        <w:rPr>
-          <w:sz w:val="24"/>
-          <w:szCs w:val="24"/>
-          <w:lang w:eastAsia="en-US" w:bidi="ar-SA"/>
-        </w:rPr>
-        <w:t xml:space="preserve"> for power</w:t>
-      </w:r>
-      <w:r>
-        <w:rPr>
-          <w:sz w:val="24"/>
-          <w:szCs w:val="24"/>
-          <w:lang w:eastAsia="en-US" w:bidi="ar-SA"/>
-        </w:rPr>
-        <w:t xml:space="preserve"> – law;</w:t>
+        <w:t>p0 – normalization at epivot for power – law;</w:t>
       </w:r>
     </w:p>
     <w:p>
@@ -3679,43 +3146,7 @@
           <w:szCs w:val="24"/>
           <w:lang w:eastAsia="en-US" w:bidi="ar-SA"/>
         </w:rPr>
-        <w:t xml:space="preserve">p2 – </w:t>
-      </w:r>
-      <w:proofErr w:type="spellStart"/>
-      <w:r>
-        <w:rPr>
-          <w:sz w:val="24"/>
-          <w:szCs w:val="24"/>
-          <w:lang w:eastAsia="en-US" w:bidi="ar-SA"/>
-        </w:rPr>
-        <w:t>epivot</w:t>
-      </w:r>
-      <w:proofErr w:type="spellEnd"/>
-      <w:r>
-        <w:rPr>
-          <w:sz w:val="24"/>
-          <w:szCs w:val="24"/>
-          <w:lang w:eastAsia="en-US" w:bidi="ar-SA"/>
-        </w:rPr>
-        <w:t xml:space="preserve"> (</w:t>
-      </w:r>
-      <w:proofErr w:type="spellStart"/>
-      <w:r>
-        <w:rPr>
-          <w:sz w:val="24"/>
-          <w:szCs w:val="24"/>
-          <w:lang w:eastAsia="en-US" w:bidi="ar-SA"/>
-        </w:rPr>
-        <w:t>keV</w:t>
-      </w:r>
-      <w:proofErr w:type="spellEnd"/>
-      <w:r>
-        <w:rPr>
-          <w:sz w:val="24"/>
-          <w:szCs w:val="24"/>
-          <w:lang w:eastAsia="en-US" w:bidi="ar-SA"/>
-        </w:rPr>
-        <w:t>) for power – law;</w:t>
+        <w:t>p2 – epivot (keV) for power – law;</w:t>
       </w:r>
     </w:p>
     <w:p>
@@ -3742,6 +3173,11 @@
           <w:numId w:val="9"/>
         </w:numPr>
         <w:jc w:val="both"/>
+        <w:rPr>
+          <w:sz w:val="24"/>
+          <w:szCs w:val="24"/>
+          <w:lang w:eastAsia="en-US" w:bidi="ar-SA"/>
+        </w:rPr>
       </w:pPr>
       <w:r>
         <w:rPr>
@@ -3754,23 +3190,122 @@
     </w:p>
     <w:p>
       <w:pPr>
-        <w:jc w:val="both"/>
+        <w:ind w:left="720"/>
+        <w:jc w:val="both"/>
+        <w:rPr>
+          <w:sz w:val="24"/>
+          <w:szCs w:val="24"/>
+          <w:lang w:eastAsia="en-US" w:bidi="ar-SA"/>
+        </w:rPr>
+      </w:pPr>
+    </w:p>
+    <w:p>
+      <w:pPr>
+        <w:ind w:left="720"/>
+        <w:jc w:val="both"/>
+        <w:rPr>
+          <w:sz w:val="24"/>
+          <w:szCs w:val="24"/>
+          <w:lang w:eastAsia="en-US" w:bidi="ar-SA"/>
+        </w:rPr>
+      </w:pPr>
+    </w:p>
+    <w:p>
+      <w:pPr>
+        <w:ind w:left="720"/>
+        <w:jc w:val="both"/>
+        <w:rPr>
+          <w:sz w:val="24"/>
+          <w:szCs w:val="24"/>
+          <w:lang w:eastAsia="en-US" w:bidi="ar-SA"/>
+        </w:rPr>
+      </w:pPr>
+    </w:p>
+    <w:p>
+      <w:pPr>
+        <w:ind w:left="720"/>
+        <w:jc w:val="both"/>
+        <w:rPr>
+          <w:sz w:val="24"/>
+          <w:szCs w:val="24"/>
+          <w:lang w:eastAsia="en-US" w:bidi="ar-SA"/>
+        </w:rPr>
+      </w:pPr>
+    </w:p>
+    <w:p>
+      <w:pPr>
+        <w:ind w:left="720"/>
+        <w:jc w:val="both"/>
+        <w:rPr>
+          <w:sz w:val="24"/>
+          <w:szCs w:val="24"/>
+          <w:lang w:eastAsia="en-US" w:bidi="ar-SA"/>
+        </w:rPr>
+      </w:pPr>
+    </w:p>
+    <w:p>
+      <w:pPr>
+        <w:ind w:left="720"/>
+        <w:jc w:val="both"/>
+        <w:rPr>
+          <w:sz w:val="24"/>
+          <w:szCs w:val="24"/>
+          <w:lang w:eastAsia="en-US" w:bidi="ar-SA"/>
+        </w:rPr>
+      </w:pPr>
+    </w:p>
+    <w:p>
+      <w:pPr>
+        <w:ind w:left="720"/>
+        <w:jc w:val="both"/>
+        <w:rPr>
+          <w:sz w:val="24"/>
+          <w:szCs w:val="24"/>
+          <w:lang w:eastAsia="en-US" w:bidi="ar-SA"/>
+        </w:rPr>
+      </w:pPr>
+    </w:p>
+    <w:p>
+      <w:pPr>
+        <w:ind w:left="720"/>
+        <w:jc w:val="both"/>
+        <w:rPr>
+          <w:sz w:val="24"/>
+          <w:szCs w:val="24"/>
+          <w:lang w:eastAsia="en-US" w:bidi="ar-SA"/>
+        </w:rPr>
+      </w:pPr>
+    </w:p>
+    <w:p>
+      <w:pPr>
+        <w:ind w:left="720"/>
+        <w:jc w:val="both"/>
+        <w:rPr>
+          <w:sz w:val="24"/>
+          <w:szCs w:val="24"/>
+          <w:lang w:eastAsia="en-US" w:bidi="ar-SA"/>
+        </w:rPr>
+      </w:pPr>
+    </w:p>
+    <w:p>
+      <w:pPr>
+        <w:jc w:val="center"/>
         <w:rPr>
           <w:b/>
           <w:sz w:val="24"/>
           <w:szCs w:val="24"/>
         </w:rPr>
       </w:pPr>
-    </w:p>
-    <w:p>
-      <w:pPr>
-        <w:jc w:val="both"/>
+      <w:bookmarkStart w:id="9" w:name="Converting_between_Counts_and_Photons"/>
+      <w:r>
         <w:rPr>
           <w:b/>
           <w:sz w:val="24"/>
           <w:szCs w:val="24"/>
         </w:rPr>
-      </w:pPr>
+        <w:lastRenderedPageBreak/>
+        <w:t>CONVERTING BETWEEN COUNTS AND PHOTONS</w:t>
+      </w:r>
     </w:p>
     <w:p>
       <w:pPr>
@@ -3782,6 +3317,365 @@
         </w:rPr>
       </w:pPr>
     </w:p>
+    <w:bookmarkEnd w:id="9"/>
+    <w:p>
+      <w:pPr>
+        <w:ind w:firstLine="720"/>
+        <w:jc w:val="both"/>
+        <w:rPr>
+          <w:sz w:val="24"/>
+          <w:szCs w:val="24"/>
+          <w:lang w:eastAsia="en-US" w:bidi="ar-SA"/>
+        </w:rPr>
+      </w:pPr>
+      <w:r>
+        <w:rPr>
+          <w:sz w:val="24"/>
+          <w:szCs w:val="24"/>
+          <w:lang w:eastAsia="en-US" w:bidi="ar-SA"/>
+        </w:rPr>
+        <w:t>The input data (at least from a RHESSI spectrum FITS file) is in counts.  The fit functions (model) calculate photon flux.  Whenever you plot the data in photons, or the model in counts, a conversion between counts and photons is being calculated. </w:t>
+      </w:r>
+    </w:p>
+    <w:p>
+      <w:pPr>
+        <w:ind w:firstLine="720"/>
+        <w:jc w:val="both"/>
+        <w:rPr>
+          <w:sz w:val="24"/>
+          <w:szCs w:val="24"/>
+          <w:lang w:eastAsia="en-US" w:bidi="ar-SA"/>
+        </w:rPr>
+      </w:pPr>
+      <w:r>
+        <w:rPr>
+          <w:sz w:val="24"/>
+          <w:szCs w:val="24"/>
+          <w:lang w:eastAsia="en-US" w:bidi="ar-SA"/>
+        </w:rPr>
+        <w:t>The efficiency factors (or conversion factors) used to convert counts to photons depends on both the response matrix and a model.  The efficiency factors are the ratio of the model count spectrum, which is the model photon spectrum folded through the detector response, to the model photon spectrum</w:t>
+      </w:r>
+      <w:r>
+        <w:rPr>
+          <w:sz w:val="24"/>
+          <w:szCs w:val="24"/>
+          <w:lang w:eastAsia="en-US" w:bidi="ar-SA"/>
+        </w:rPr>
+        <w:t xml:space="preserve"> [1]</w:t>
+      </w:r>
+      <w:r>
+        <w:rPr>
+          <w:sz w:val="24"/>
+          <w:szCs w:val="24"/>
+          <w:lang w:eastAsia="en-US" w:bidi="ar-SA"/>
+        </w:rPr>
+        <w:t>.</w:t>
+      </w:r>
+    </w:p>
+    <w:p>
+      <w:pPr>
+        <w:ind w:firstLine="360"/>
+        <w:jc w:val="both"/>
+        <w:rPr>
+          <w:sz w:val="24"/>
+          <w:szCs w:val="24"/>
+          <w:lang w:eastAsia="en-US" w:bidi="ar-SA"/>
+        </w:rPr>
+      </w:pPr>
+      <w:r>
+        <w:rPr>
+          <w:sz w:val="24"/>
+          <w:szCs w:val="24"/>
+          <w:lang w:eastAsia="en-US" w:bidi="ar-SA"/>
+        </w:rPr>
+        <w:t>The method that we will use is called forward folding. Basically the process is:</w:t>
+      </w:r>
+    </w:p>
+    <w:p>
+      <w:pPr>
+        <w:numPr>
+          <w:ilvl w:val="0"/>
+          <w:numId w:val="10"/>
+        </w:numPr>
+        <w:jc w:val="both"/>
+        <w:rPr>
+          <w:sz w:val="24"/>
+          <w:szCs w:val="24"/>
+          <w:lang w:eastAsia="en-US" w:bidi="ar-SA"/>
+        </w:rPr>
+      </w:pPr>
+      <w:r>
+        <w:rPr>
+          <w:sz w:val="24"/>
+          <w:szCs w:val="24"/>
+          <w:lang w:eastAsia="en-US" w:bidi="ar-SA"/>
+        </w:rPr>
+        <w:t>assume a photon model spectrum with a set a variable parameters</w:t>
+      </w:r>
+    </w:p>
+    <w:p>
+      <w:pPr>
+        <w:numPr>
+          <w:ilvl w:val="0"/>
+          <w:numId w:val="10"/>
+        </w:numPr>
+        <w:jc w:val="both"/>
+        <w:rPr>
+          <w:sz w:val="24"/>
+          <w:szCs w:val="24"/>
+          <w:lang w:eastAsia="en-US" w:bidi="ar-SA"/>
+        </w:rPr>
+      </w:pPr>
+      <w:r>
+        <w:rPr>
+          <w:sz w:val="24"/>
+          <w:szCs w:val="24"/>
+          <w:lang w:eastAsia="en-US" w:bidi="ar-SA"/>
+        </w:rPr>
+        <w:t>convolve this spectrum with the instrument response to produce counts in the instruments energy space</w:t>
+      </w:r>
+    </w:p>
+    <w:p>
+      <w:pPr>
+        <w:numPr>
+          <w:ilvl w:val="0"/>
+          <w:numId w:val="10"/>
+        </w:numPr>
+        <w:jc w:val="both"/>
+        <w:rPr>
+          <w:sz w:val="24"/>
+          <w:szCs w:val="24"/>
+          <w:lang w:eastAsia="en-US" w:bidi="ar-SA"/>
+        </w:rPr>
+      </w:pPr>
+      <w:r>
+        <w:rPr>
+          <w:sz w:val="24"/>
+          <w:szCs w:val="24"/>
+          <w:lang w:eastAsia="en-US" w:bidi="ar-SA"/>
+        </w:rPr>
+        <w:t>compare these trial counts with the observed counts statistically</w:t>
+      </w:r>
+    </w:p>
+    <w:p>
+      <w:pPr>
+        <w:numPr>
+          <w:ilvl w:val="0"/>
+          <w:numId w:val="10"/>
+        </w:numPr>
+        <w:jc w:val="both"/>
+        <w:rPr>
+          <w:sz w:val="24"/>
+          <w:szCs w:val="24"/>
+          <w:lang w:eastAsia="en-US" w:bidi="ar-SA"/>
+        </w:rPr>
+      </w:pPr>
+      <w:r>
+        <w:rPr>
+          <w:sz w:val="24"/>
+          <w:szCs w:val="24"/>
+          <w:lang w:eastAsia="en-US" w:bidi="ar-SA"/>
+        </w:rPr>
+        <w:t>iterate until a convergence criterion is met.</w:t>
+      </w:r>
+    </w:p>
+    <w:p>
+      <w:pPr>
+        <w:ind w:firstLine="360"/>
+        <w:jc w:val="both"/>
+        <w:rPr>
+          <w:sz w:val="24"/>
+          <w:szCs w:val="24"/>
+          <w:lang w:eastAsia="en-US" w:bidi="ar-SA"/>
+        </w:rPr>
+      </w:pPr>
+      <w:r>
+        <w:rPr>
+          <w:sz w:val="24"/>
+          <w:szCs w:val="24"/>
+          <w:lang w:eastAsia="en-US" w:bidi="ar-SA"/>
+        </w:rPr>
+        <w:t>Let’</w:t>
+      </w:r>
+      <w:r>
+        <w:rPr>
+          <w:sz w:val="24"/>
+          <w:szCs w:val="24"/>
+          <w:lang w:eastAsia="en-US" w:bidi="ar-SA"/>
+        </w:rPr>
+        <w:t>s consider the implementation</w:t>
+      </w:r>
+      <w:r>
+        <w:rPr>
+          <w:sz w:val="24"/>
+          <w:szCs w:val="24"/>
+          <w:lang w:eastAsia="en-US" w:bidi="ar-SA"/>
+        </w:rPr>
+        <w:t xml:space="preserve"> based on the model of power law function.</w:t>
+      </w:r>
+    </w:p>
+    <w:p>
+      <w:pPr>
+        <w:ind w:firstLine="360"/>
+        <w:jc w:val="both"/>
+        <w:rPr>
+          <w:sz w:val="24"/>
+          <w:szCs w:val="24"/>
+          <w:lang w:eastAsia="en-US" w:bidi="ar-SA"/>
+        </w:rPr>
+      </w:pPr>
+      <w:r>
+        <w:rPr>
+          <w:sz w:val="24"/>
+          <w:szCs w:val="24"/>
+          <w:lang w:eastAsia="en-US" w:bidi="ar-SA"/>
+        </w:rPr>
+        <w:t>First we will define a power l</w:t>
+      </w:r>
+      <w:r>
+        <w:rPr>
+          <w:sz w:val="24"/>
+          <w:szCs w:val="24"/>
+          <w:lang w:eastAsia="en-US" w:bidi="ar-SA"/>
+        </w:rPr>
+        <w:t>aw differential flux function. T</w:t>
+      </w:r>
+      <w:r>
+        <w:rPr>
+          <w:sz w:val="24"/>
+          <w:szCs w:val="24"/>
+          <w:lang w:eastAsia="en-US" w:bidi="ar-SA"/>
+        </w:rPr>
+        <w:t>hen i</w:t>
+      </w:r>
+      <w:r>
+        <w:rPr>
+          <w:sz w:val="24"/>
+          <w:szCs w:val="24"/>
+          <w:lang w:eastAsia="en-US" w:bidi="ar-SA"/>
+        </w:rPr>
+        <w:t>ts integral via Simpson’s rule. F</w:t>
+      </w:r>
+      <w:r>
+        <w:rPr>
+          <w:sz w:val="24"/>
+          <w:szCs w:val="24"/>
+          <w:lang w:eastAsia="en-US" w:bidi="ar-SA"/>
+        </w:rPr>
+        <w:t xml:space="preserve">inally </w:t>
+      </w:r>
+      <w:r>
+        <w:rPr>
+          <w:sz w:val="24"/>
+          <w:szCs w:val="24"/>
+          <w:lang w:eastAsia="en-US" w:bidi="ar-SA"/>
+        </w:rPr>
+        <w:t xml:space="preserve">we should </w:t>
+      </w:r>
+      <w:r>
+        <w:rPr>
+          <w:sz w:val="24"/>
+          <w:szCs w:val="24"/>
+          <w:lang w:eastAsia="en-US" w:bidi="ar-SA"/>
+        </w:rPr>
+        <w:t>calculate the photon fluxes of the photon model for each photon energy bound in the response matrix. These will be the “true” fluxes of the </w:t>
+      </w:r>
+      <w:r>
+        <w:rPr>
+          <w:sz w:val="24"/>
+          <w:szCs w:val="24"/>
+          <w:lang w:eastAsia="en-US" w:bidi="ar-SA"/>
+        </w:rPr>
+        <w:t>assumed</w:t>
+      </w:r>
+      <w:r>
+        <w:rPr>
+          <w:i/>
+          <w:iCs/>
+          <w:sz w:val="24"/>
+          <w:szCs w:val="24"/>
+          <w:lang w:eastAsia="en-US" w:bidi="ar-SA"/>
+        </w:rPr>
+        <w:t xml:space="preserve"> </w:t>
+      </w:r>
+      <w:r>
+        <w:rPr>
+          <w:sz w:val="24"/>
+          <w:szCs w:val="24"/>
+          <w:lang w:eastAsia="en-US" w:bidi="ar-SA"/>
+        </w:rPr>
+        <w:t>photon model.</w:t>
+      </w:r>
+    </w:p>
+    <w:p>
+      <w:pPr>
+        <w:ind w:firstLine="360"/>
+        <w:jc w:val="both"/>
+        <w:rPr>
+          <w:sz w:val="24"/>
+          <w:szCs w:val="24"/>
+          <w:lang w:eastAsia="en-US" w:bidi="ar-SA"/>
+        </w:rPr>
+      </w:pPr>
+      <w:r>
+        <w:rPr>
+          <w:sz w:val="24"/>
+          <w:szCs w:val="24"/>
+          <w:lang w:eastAsia="en-US" w:bidi="ar-SA"/>
+        </w:rPr>
+        <w:t>We still have a differential area in our flux and have not accounted for dispersion. Thus, we must convolve the</w:t>
+      </w:r>
+      <w:r>
+        <w:rPr>
+          <w:sz w:val="24"/>
+          <w:szCs w:val="24"/>
+          <w:lang w:eastAsia="en-US" w:bidi="ar-SA"/>
+        </w:rPr>
+        <w:t xml:space="preserve">se true fluxes with our matrix. </w:t>
+      </w:r>
+      <w:r>
+        <w:rPr>
+          <w:sz w:val="24"/>
+          <w:szCs w:val="24"/>
+          <w:lang w:eastAsia="en-US" w:bidi="ar-SA"/>
+        </w:rPr>
+        <w:t>The operation is a dot product between the vector of photon fluxes we just computed and the matrix.</w:t>
+      </w:r>
+      <w:r>
+        <w:rPr>
+          <w:sz w:val="24"/>
+          <w:szCs w:val="24"/>
+          <w:lang w:eastAsia="en-US" w:bidi="ar-SA"/>
+        </w:rPr>
+        <w:t xml:space="preserve"> </w:t>
+      </w:r>
+      <w:r>
+        <w:rPr>
+          <w:sz w:val="24"/>
+          <w:szCs w:val="24"/>
+          <w:lang w:eastAsia="en-US" w:bidi="ar-SA"/>
+        </w:rPr>
+        <w:t xml:space="preserve">In this way we can </w:t>
+      </w:r>
+      <w:r>
+        <w:rPr>
+          <w:sz w:val="24"/>
+          <w:szCs w:val="24"/>
+          <w:lang w:eastAsia="en-US" w:bidi="ar-SA"/>
+        </w:rPr>
+        <w:t>compare our assumed spectrum with the real data.</w:t>
+      </w:r>
+    </w:p>
+    <w:p>
+      <w:pPr>
+        <w:jc w:val="both"/>
+        <w:rPr>
+          <w:sz w:val="24"/>
+          <w:szCs w:val="24"/>
+          <w:lang w:eastAsia="en-US" w:bidi="ar-SA"/>
+        </w:rPr>
+      </w:pPr>
+    </w:p>
     <w:p>
       <w:pPr>
         <w:jc w:val="both"/>
@@ -3871,7 +3765,219 @@
           <w:szCs w:val="24"/>
         </w:rPr>
       </w:pPr>
-      <w:bookmarkStart w:id="10" w:name="_Toc25672712"/>
+    </w:p>
+    <w:p>
+      <w:pPr>
+        <w:jc w:val="both"/>
+        <w:rPr>
+          <w:b/>
+          <w:sz w:val="24"/>
+          <w:szCs w:val="24"/>
+        </w:rPr>
+      </w:pPr>
+    </w:p>
+    <w:p>
+      <w:pPr>
+        <w:jc w:val="both"/>
+        <w:rPr>
+          <w:b/>
+          <w:sz w:val="24"/>
+          <w:szCs w:val="24"/>
+        </w:rPr>
+      </w:pPr>
+    </w:p>
+    <w:p>
+      <w:pPr>
+        <w:jc w:val="both"/>
+        <w:rPr>
+          <w:b/>
+          <w:sz w:val="24"/>
+          <w:szCs w:val="24"/>
+        </w:rPr>
+      </w:pPr>
+    </w:p>
+    <w:p>
+      <w:pPr>
+        <w:jc w:val="both"/>
+        <w:rPr>
+          <w:b/>
+          <w:sz w:val="24"/>
+          <w:szCs w:val="24"/>
+        </w:rPr>
+      </w:pPr>
+    </w:p>
+    <w:p>
+      <w:pPr>
+        <w:jc w:val="both"/>
+        <w:rPr>
+          <w:b/>
+          <w:sz w:val="24"/>
+          <w:szCs w:val="24"/>
+        </w:rPr>
+      </w:pPr>
+    </w:p>
+    <w:p>
+      <w:pPr>
+        <w:jc w:val="both"/>
+        <w:rPr>
+          <w:b/>
+          <w:sz w:val="24"/>
+          <w:szCs w:val="24"/>
+        </w:rPr>
+      </w:pPr>
+    </w:p>
+    <w:p>
+      <w:pPr>
+        <w:jc w:val="both"/>
+        <w:rPr>
+          <w:b/>
+          <w:sz w:val="24"/>
+          <w:szCs w:val="24"/>
+        </w:rPr>
+      </w:pPr>
+    </w:p>
+    <w:p>
+      <w:pPr>
+        <w:jc w:val="both"/>
+        <w:rPr>
+          <w:b/>
+          <w:sz w:val="24"/>
+          <w:szCs w:val="24"/>
+        </w:rPr>
+      </w:pPr>
+    </w:p>
+    <w:p>
+      <w:pPr>
+        <w:jc w:val="both"/>
+        <w:rPr>
+          <w:b/>
+          <w:sz w:val="24"/>
+          <w:szCs w:val="24"/>
+        </w:rPr>
+      </w:pPr>
+    </w:p>
+    <w:p>
+      <w:pPr>
+        <w:jc w:val="both"/>
+        <w:rPr>
+          <w:b/>
+          <w:sz w:val="24"/>
+          <w:szCs w:val="24"/>
+        </w:rPr>
+      </w:pPr>
+    </w:p>
+    <w:p>
+      <w:pPr>
+        <w:jc w:val="both"/>
+        <w:rPr>
+          <w:b/>
+          <w:sz w:val="24"/>
+          <w:szCs w:val="24"/>
+        </w:rPr>
+      </w:pPr>
+    </w:p>
+    <w:p>
+      <w:pPr>
+        <w:jc w:val="both"/>
+        <w:rPr>
+          <w:b/>
+          <w:sz w:val="24"/>
+          <w:szCs w:val="24"/>
+        </w:rPr>
+      </w:pPr>
+    </w:p>
+    <w:p>
+      <w:pPr>
+        <w:jc w:val="both"/>
+        <w:rPr>
+          <w:b/>
+          <w:sz w:val="24"/>
+          <w:szCs w:val="24"/>
+        </w:rPr>
+      </w:pPr>
+    </w:p>
+    <w:p>
+      <w:pPr>
+        <w:jc w:val="both"/>
+        <w:rPr>
+          <w:b/>
+          <w:sz w:val="24"/>
+          <w:szCs w:val="24"/>
+        </w:rPr>
+      </w:pPr>
+    </w:p>
+    <w:p>
+      <w:pPr>
+        <w:jc w:val="both"/>
+        <w:rPr>
+          <w:b/>
+          <w:sz w:val="24"/>
+          <w:szCs w:val="24"/>
+        </w:rPr>
+      </w:pPr>
+    </w:p>
+    <w:p>
+      <w:pPr>
+        <w:jc w:val="both"/>
+        <w:rPr>
+          <w:b/>
+          <w:sz w:val="24"/>
+          <w:szCs w:val="24"/>
+        </w:rPr>
+      </w:pPr>
+    </w:p>
+    <w:p>
+      <w:pPr>
+        <w:jc w:val="both"/>
+        <w:rPr>
+          <w:b/>
+          <w:sz w:val="24"/>
+          <w:szCs w:val="24"/>
+        </w:rPr>
+      </w:pPr>
+    </w:p>
+    <w:p>
+      <w:pPr>
+        <w:jc w:val="both"/>
+        <w:rPr>
+          <w:b/>
+          <w:sz w:val="24"/>
+          <w:szCs w:val="24"/>
+        </w:rPr>
+      </w:pPr>
+    </w:p>
+    <w:p>
+      <w:pPr>
+        <w:jc w:val="both"/>
+        <w:rPr>
+          <w:b/>
+          <w:sz w:val="24"/>
+          <w:szCs w:val="24"/>
+        </w:rPr>
+      </w:pPr>
+      <w:bookmarkStart w:id="10" w:name="_GoBack"/>
+      <w:bookmarkEnd w:id="10"/>
+    </w:p>
+    <w:p>
+      <w:pPr>
+        <w:jc w:val="both"/>
+        <w:rPr>
+          <w:b/>
+          <w:sz w:val="24"/>
+          <w:szCs w:val="24"/>
+        </w:rPr>
+      </w:pPr>
+    </w:p>
+    <w:p>
+      <w:pPr>
+        <w:jc w:val="center"/>
+        <w:rPr>
+          <w:b/>
+          <w:sz w:val="24"/>
+          <w:szCs w:val="24"/>
+        </w:rPr>
+      </w:pPr>
+      <w:bookmarkStart w:id="11" w:name="_Toc25672712"/>
       <w:r>
         <w:rPr>
           <w:b/>
@@ -3881,7 +3987,7 @@
         <w:lastRenderedPageBreak/>
         <w:t>APPLICATION ARCHITECTURE</w:t>
       </w:r>
-      <w:bookmarkEnd w:id="10"/>
+      <w:bookmarkEnd w:id="11"/>
     </w:p>
     <w:p>
       <w:pPr>
@@ -3907,12 +4013,12 @@
       <w:pPr>
         <w:jc w:val="both"/>
       </w:pPr>
-      <w:bookmarkStart w:id="11" w:name="_Ref324734354"/>
-      <w:bookmarkStart w:id="12" w:name="_Ref324734415"/>
+      <w:bookmarkStart w:id="12" w:name="_Ref324734354"/>
+      <w:bookmarkStart w:id="13" w:name="_Ref324734415"/>
       <w:r>
         <w:rPr>
           <w:noProof/>
-          <w:lang w:val="fr-FR" w:eastAsia="fr-FR" w:bidi="ar-SA"/>
+          <w:lang w:eastAsia="en-US" w:bidi="ar-SA"/>
         </w:rPr>
         <w:drawing>
           <wp:inline distT="0" distB="0" distL="0" distR="0">
@@ -3932,7 +4038,7 @@
                     </pic:cNvPicPr>
                   </pic:nvPicPr>
                   <pic:blipFill>
-                    <a:blip r:embed="rId12"/>
+                    <a:blip r:embed="rId10"/>
                     <a:stretch>
                       <a:fillRect/>
                     </a:stretch>
@@ -3952,11 +4058,96 @@
           </wp:inline>
         </w:drawing>
       </w:r>
-      <w:bookmarkEnd w:id="11"/>
       <w:bookmarkEnd w:id="12"/>
-    </w:p>
-    <w:p>
-      <w:pPr>
+      <w:bookmarkEnd w:id="13"/>
+    </w:p>
+    <w:p/>
+    <w:p/>
+    <w:p/>
+    <w:p>
+      <w:pPr>
+        <w:jc w:val="both"/>
+      </w:pPr>
+    </w:p>
+    <w:p>
+      <w:pPr>
+        <w:jc w:val="center"/>
+        <w:rPr>
+          <w:b/>
+          <w:sz w:val="24"/>
+          <w:szCs w:val="24"/>
+        </w:rPr>
+      </w:pPr>
+      <w:r>
+        <w:rPr>
+          <w:b/>
+          <w:sz w:val="24"/>
+          <w:szCs w:val="24"/>
+        </w:rPr>
+        <w:t>REFERENCES:</w:t>
+      </w:r>
+    </w:p>
+    <w:p>
+      <w:pPr>
+        <w:jc w:val="both"/>
+      </w:pPr>
+    </w:p>
+    <w:p>
+      <w:pPr>
+        <w:pStyle w:val="Index"/>
+        <w:jc w:val="both"/>
+      </w:pPr>
+      <w:r>
+        <w:rPr>
+          <w:rStyle w:val="ListLabel1"/>
+        </w:rPr>
+        <w:t>[1</w:t>
+      </w:r>
+      <w:r>
+        <w:rPr>
+          <w:rStyle w:val="ListLabel1"/>
+        </w:rPr>
+        <w:t xml:space="preserve">] </w:t>
+      </w:r>
+      <w:hyperlink r:id="rId11" w:history="1">
+        <w:r>
+          <w:rPr>
+            <w:rStyle w:val="ac"/>
+          </w:rPr>
+          <w:t>https://hesperia.gsfc.nasa.gov/ssw/packages/spex/doc/ospex_explanation.htm</w:t>
+        </w:r>
+      </w:hyperlink>
+    </w:p>
+    <w:p>
+      <w:pPr>
+        <w:pStyle w:val="Index"/>
+        <w:jc w:val="both"/>
+      </w:pPr>
+    </w:p>
+    <w:p>
+      <w:pPr>
+        <w:pStyle w:val="Index"/>
+        <w:jc w:val="both"/>
+      </w:pPr>
+      <w:r>
+        <w:t xml:space="preserve">[2] </w:t>
+      </w:r>
+      <w:hyperlink r:id="rId12">
+        <w:r>
+          <w:rPr>
+            <w:rStyle w:val="ac"/>
+          </w:rPr>
+          <w:t>https://github.com/LAbdrakhmanovaOBSPM/OSPEX-Object-Spectral-Executive-in-Python</w:t>
+        </w:r>
+      </w:hyperlink>
+    </w:p>
+    <w:p>
+      <w:pPr>
+        <w:pStyle w:val="Index"/>
+        <w:jc w:val="both"/>
+        <w:rPr>
+          <w:rFonts w:cs="Wingdings"/>
+        </w:rPr>
         <w:sectPr>
           <w:type w:val="continuous"/>
           <w:pgSz w:w="11906" w:h="16838"/>
@@ -3967,7 +4158,11 @@
         </w:sectPr>
       </w:pPr>
     </w:p>
-    <w:p/>
+    <w:p>
+      <w:pPr>
+        <w:jc w:val="both"/>
+      </w:pPr>
+    </w:p>
     <w:sectPr>
       <w:type w:val="continuous"/>
       <w:pgSz w:w="11906" w:h="16838"/>
@@ -3982,7 +4177,7 @@
 </file>
 
 <file path=word/endnotes.xml><?xml version="1.0" encoding="utf-8"?>
-<w:endnotes xmlns:wpc="http://schemas.microsoft.com/office/word/2010/wordprocessingCanvas" xmlns:cx="http://schemas.microsoft.com/office/drawing/2014/chartex" xmlns:mc="http://schemas.openxmlformats.org/markup-compatibility/2006" xmlns:o="urn:schemas-microsoft-com:office:office" xmlns:r="http://schemas.openxmlformats.org/officeDocument/2006/relationships" xmlns:m="http://schemas.openxmlformats.org/officeDocument/2006/math" xmlns:v="urn:schemas-microsoft-com:vml" xmlns:wp14="http://schemas.microsoft.com/office/word/2010/wordprocessingDrawing" xmlns:wp="http://schemas.openxmlformats.org/drawingml/2006/wordprocessingDrawing" xmlns:w10="urn:schemas-microsoft-com:office:word" xmlns:w="http://schemas.openxmlformats.org/wordprocessingml/2006/main" xmlns:w14="http://schemas.microsoft.com/office/word/2010/wordml" xmlns:w15="http://schemas.microsoft.com/office/word/2012/wordml" xmlns:w16se="http://schemas.microsoft.com/office/word/2015/wordml/symex" xmlns:wpg="http://schemas.microsoft.com/office/word/2010/wordprocessingGroup" xmlns:wpi="http://schemas.microsoft.com/office/word/2010/wordprocessingInk" xmlns:wne="http://schemas.microsoft.com/office/word/2006/wordml" xmlns:wps="http://schemas.microsoft.com/office/word/2010/wordprocessingShape" mc:Ignorable="w14 w15 w16se wp14">
+<w:endnotes xmlns:wpc="http://schemas.microsoft.com/office/word/2010/wordprocessingCanvas" xmlns:cx="http://schemas.microsoft.com/office/drawing/2014/chartex" xmlns:cx1="http://schemas.microsoft.com/office/drawing/2015/9/8/chartex" xmlns:mc="http://schemas.openxmlformats.org/markup-compatibility/2006" xmlns:o="urn:schemas-microsoft-com:office:office" xmlns:r="http://schemas.openxmlformats.org/officeDocument/2006/relationships" xmlns:m="http://schemas.openxmlformats.org/officeDocument/2006/math" xmlns:v="urn:schemas-microsoft-com:vml" xmlns:wp14="http://schemas.microsoft.com/office/word/2010/wordprocessingDrawing" xmlns:wp="http://schemas.openxmlformats.org/drawingml/2006/wordprocessingDrawing" xmlns:w10="urn:schemas-microsoft-com:office:word" xmlns:w="http://schemas.openxmlformats.org/wordprocessingml/2006/main" xmlns:w14="http://schemas.microsoft.com/office/word/2010/wordml" xmlns:w15="http://schemas.microsoft.com/office/word/2012/wordml" xmlns:w16se="http://schemas.microsoft.com/office/word/2015/wordml/symex" xmlns:wpg="http://schemas.microsoft.com/office/word/2010/wordprocessingGroup" xmlns:wpi="http://schemas.microsoft.com/office/word/2010/wordprocessingInk" xmlns:wne="http://schemas.microsoft.com/office/word/2006/wordml" xmlns:wps="http://schemas.microsoft.com/office/word/2010/wordprocessingShape" mc:Ignorable="w14 w15 w16se wp14">
   <w:endnote w:type="separator" w:id="-1">
     <w:p>
       <w:r>
@@ -4001,10 +4196,10 @@
 </file>
 
 <file path=word/footer1.xml><?xml version="1.0" encoding="utf-8"?>
-<w:ftr xmlns:wpc="http://schemas.microsoft.com/office/word/2010/wordprocessingCanvas" xmlns:cx="http://schemas.microsoft.com/office/drawing/2014/chartex" xmlns:mc="http://schemas.openxmlformats.org/markup-compatibility/2006" xmlns:o="urn:schemas-microsoft-com:office:office" xmlns:r="http://schemas.openxmlformats.org/officeDocument/2006/relationships" xmlns:m="http://schemas.openxmlformats.org/officeDocument/2006/math" xmlns:v="urn:schemas-microsoft-com:vml" xmlns:wp14="http://schemas.microsoft.com/office/word/2010/wordprocessingDrawing" xmlns:wp="http://schemas.openxmlformats.org/drawingml/2006/wordprocessingDrawing" xmlns:w10="urn:schemas-microsoft-com:office:word" xmlns:w="http://schemas.openxmlformats.org/wordprocessingml/2006/main" xmlns:w14="http://schemas.microsoft.com/office/word/2010/wordml" xmlns:w15="http://schemas.microsoft.com/office/word/2012/wordml" xmlns:w16se="http://schemas.microsoft.com/office/word/2015/wordml/symex" xmlns:wpg="http://schemas.microsoft.com/office/word/2010/wordprocessingGroup" xmlns:wpi="http://schemas.microsoft.com/office/word/2010/wordprocessingInk" xmlns:wne="http://schemas.microsoft.com/office/word/2006/wordml" xmlns:wps="http://schemas.microsoft.com/office/word/2010/wordprocessingShape" mc:Ignorable="w14 w15 w16se wp14">
+<w:ftr xmlns:wpc="http://schemas.microsoft.com/office/word/2010/wordprocessingCanvas" xmlns:cx="http://schemas.microsoft.com/office/drawing/2014/chartex" xmlns:cx1="http://schemas.microsoft.com/office/drawing/2015/9/8/chartex" xmlns:mc="http://schemas.openxmlformats.org/markup-compatibility/2006" xmlns:o="urn:schemas-microsoft-com:office:office" xmlns:r="http://schemas.openxmlformats.org/officeDocument/2006/relationships" xmlns:m="http://schemas.openxmlformats.org/officeDocument/2006/math" xmlns:v="urn:schemas-microsoft-com:vml" xmlns:wp14="http://schemas.microsoft.com/office/word/2010/wordprocessingDrawing" xmlns:wp="http://schemas.openxmlformats.org/drawingml/2006/wordprocessingDrawing" xmlns:w10="urn:schemas-microsoft-com:office:word" xmlns:w="http://schemas.openxmlformats.org/wordprocessingml/2006/main" xmlns:w14="http://schemas.microsoft.com/office/word/2010/wordml" xmlns:w15="http://schemas.microsoft.com/office/word/2012/wordml" xmlns:w16se="http://schemas.microsoft.com/office/word/2015/wordml/symex" xmlns:wpg="http://schemas.microsoft.com/office/word/2010/wordprocessingGroup" xmlns:wpi="http://schemas.microsoft.com/office/word/2010/wordprocessingInk" xmlns:wne="http://schemas.microsoft.com/office/word/2006/wordml" xmlns:wps="http://schemas.microsoft.com/office/word/2010/wordprocessingShape" mc:Ignorable="w14 w15 w16se wp14">
   <w:p>
     <w:pPr>
-      <w:pStyle w:val="Pieddepage"/>
+      <w:pStyle w:val="a7"/>
       <w:ind w:right="360" w:firstLine="360"/>
       <w:jc w:val="center"/>
     </w:pPr>
@@ -4013,7 +4208,7 @@
 </file>
 
 <file path=word/footnotes.xml><?xml version="1.0" encoding="utf-8"?>
-<w:footnotes xmlns:wpc="http://schemas.microsoft.com/office/word/2010/wordprocessingCanvas" xmlns:cx="http://schemas.microsoft.com/office/drawing/2014/chartex" xmlns:mc="http://schemas.openxmlformats.org/markup-compatibility/2006" xmlns:o="urn:schemas-microsoft-com:office:office" xmlns:r="http://schemas.openxmlformats.org/officeDocument/2006/relationships" xmlns:m="http://schemas.openxmlformats.org/officeDocument/2006/math" xmlns:v="urn:schemas-microsoft-com:vml" xmlns:wp14="http://schemas.microsoft.com/office/word/2010/wordprocessingDrawing" xmlns:wp="http://schemas.openxmlformats.org/drawingml/2006/wordprocessingDrawing" xmlns:w10="urn:schemas-microsoft-com:office:word" xmlns:w="http://schemas.openxmlformats.org/wordprocessingml/2006/main" xmlns:w14="http://schemas.microsoft.com/office/word/2010/wordml" xmlns:w15="http://schemas.microsoft.com/office/word/2012/wordml" xmlns:w16se="http://schemas.microsoft.com/office/word/2015/wordml/symex" xmlns:wpg="http://schemas.microsoft.com/office/word/2010/wordprocessingGroup" xmlns:wpi="http://schemas.microsoft.com/office/word/2010/wordprocessingInk" xmlns:wne="http://schemas.microsoft.com/office/word/2006/wordml" xmlns:wps="http://schemas.microsoft.com/office/word/2010/wordprocessingShape" mc:Ignorable="w14 w15 w16se wp14">
+<w:footnotes xmlns:wpc="http://schemas.microsoft.com/office/word/2010/wordprocessingCanvas" xmlns:cx="http://schemas.microsoft.com/office/drawing/2014/chartex" xmlns:cx1="http://schemas.microsoft.com/office/drawing/2015/9/8/chartex" xmlns:mc="http://schemas.openxmlformats.org/markup-compatibility/2006" xmlns:o="urn:schemas-microsoft-com:office:office" xmlns:r="http://schemas.openxmlformats.org/officeDocument/2006/relationships" xmlns:m="http://schemas.openxmlformats.org/officeDocument/2006/math" xmlns:v="urn:schemas-microsoft-com:vml" xmlns:wp14="http://schemas.microsoft.com/office/word/2010/wordprocessingDrawing" xmlns:wp="http://schemas.openxmlformats.org/drawingml/2006/wordprocessingDrawing" xmlns:w10="urn:schemas-microsoft-com:office:word" xmlns:w="http://schemas.openxmlformats.org/wordprocessingml/2006/main" xmlns:w14="http://schemas.microsoft.com/office/word/2010/wordml" xmlns:w15="http://schemas.microsoft.com/office/word/2012/wordml" xmlns:w16se="http://schemas.microsoft.com/office/word/2015/wordml/symex" xmlns:wpg="http://schemas.microsoft.com/office/word/2010/wordprocessingGroup" xmlns:wpi="http://schemas.microsoft.com/office/word/2010/wordprocessingInk" xmlns:wne="http://schemas.microsoft.com/office/word/2006/wordml" xmlns:wps="http://schemas.microsoft.com/office/word/2010/wordprocessingShape" mc:Ignorable="w14 w15 w16se wp14">
   <w:footnote w:type="separator" w:id="-1">
     <w:p>
       <w:r>
@@ -4032,7 +4227,7 @@
 </file>
 
 <file path=word/numbering.xml><?xml version="1.0" encoding="utf-8"?>
-<w:numbering xmlns:wpc="http://schemas.microsoft.com/office/word/2010/wordprocessingCanvas" xmlns:cx="http://schemas.microsoft.com/office/drawing/2014/chartex" xmlns:mc="http://schemas.openxmlformats.org/markup-compatibility/2006" xmlns:o="urn:schemas-microsoft-com:office:office" xmlns:r="http://schemas.openxmlformats.org/officeDocument/2006/relationships" xmlns:m="http://schemas.openxmlformats.org/officeDocument/2006/math" xmlns:v="urn:schemas-microsoft-com:vml" xmlns:wp14="http://schemas.microsoft.com/office/word/2010/wordprocessingDrawing" xmlns:wp="http://schemas.openxmlformats.org/drawingml/2006/wordprocessingDrawing" xmlns:w10="urn:schemas-microsoft-com:office:word" xmlns:w="http://schemas.openxmlformats.org/wordprocessingml/2006/main" xmlns:w14="http://schemas.microsoft.com/office/word/2010/wordml" xmlns:w15="http://schemas.microsoft.com/office/word/2012/wordml" xmlns:w16se="http://schemas.microsoft.com/office/word/2015/wordml/symex" xmlns:wpg="http://schemas.microsoft.com/office/word/2010/wordprocessingGroup" xmlns:wpi="http://schemas.microsoft.com/office/word/2010/wordprocessingInk" xmlns:wne="http://schemas.microsoft.com/office/word/2006/wordml" xmlns:wps="http://schemas.microsoft.com/office/word/2010/wordprocessingShape" mc:Ignorable="w14 w15 w16se wp14">
+<w:numbering xmlns:wpc="http://schemas.microsoft.com/office/word/2010/wordprocessingCanvas" xmlns:cx="http://schemas.microsoft.com/office/drawing/2014/chartex" xmlns:cx1="http://schemas.microsoft.com/office/drawing/2015/9/8/chartex" xmlns:mc="http://schemas.openxmlformats.org/markup-compatibility/2006" xmlns:o="urn:schemas-microsoft-com:office:office" xmlns:r="http://schemas.openxmlformats.org/officeDocument/2006/relationships" xmlns:m="http://schemas.openxmlformats.org/officeDocument/2006/math" xmlns:v="urn:schemas-microsoft-com:vml" xmlns:wp14="http://schemas.microsoft.com/office/word/2010/wordprocessingDrawing" xmlns:wp="http://schemas.openxmlformats.org/drawingml/2006/wordprocessingDrawing" xmlns:w10="urn:schemas-microsoft-com:office:word" xmlns:w="http://schemas.openxmlformats.org/wordprocessingml/2006/main" xmlns:w14="http://schemas.microsoft.com/office/word/2010/wordml" xmlns:w15="http://schemas.microsoft.com/office/word/2012/wordml" xmlns:w16se="http://schemas.microsoft.com/office/word/2015/wordml/symex" xmlns:wpg="http://schemas.microsoft.com/office/word/2010/wordprocessingGroup" xmlns:wpi="http://schemas.microsoft.com/office/word/2010/wordprocessingInk" xmlns:wne="http://schemas.microsoft.com/office/word/2006/wordml" xmlns:wps="http://schemas.microsoft.com/office/word/2010/wordprocessingShape" mc:Ignorable="w14 w15 w16se wp14">
   <w:abstractNum w:abstractNumId="0" w15:restartNumberingAfterBreak="0">
     <w:nsid w:val="00A01CB2"/>
     <w:multiLevelType w:val="multilevel"/>
@@ -4153,7 +4348,7 @@
     <w:lvl w:ilvl="0">
       <w:start w:val="1"/>
       <w:numFmt w:val="none"/>
-      <w:pStyle w:val="Titre8"/>
+      <w:pStyle w:val="8"/>
       <w:suff w:val="nothing"/>
       <w:lvlText w:val=""/>
       <w:lvlJc w:val="left"/>
@@ -4164,7 +4359,7 @@
     <w:lvl w:ilvl="1">
       <w:start w:val="1"/>
       <w:numFmt w:val="decimal"/>
-      <w:pStyle w:val="Titre2"/>
+      <w:pStyle w:val="2"/>
       <w:lvlText w:val="%2"/>
       <w:lvlJc w:val="left"/>
       <w:pPr>
@@ -4177,7 +4372,7 @@
     <w:lvl w:ilvl="2">
       <w:start w:val="1"/>
       <w:numFmt w:val="decimal"/>
-      <w:pStyle w:val="Titre3"/>
+      <w:pStyle w:val="3"/>
       <w:lvlText w:val="%2.%3"/>
       <w:lvlJc w:val="left"/>
       <w:pPr>
@@ -4190,7 +4385,7 @@
     <w:lvl w:ilvl="3">
       <w:start w:val="1"/>
       <w:numFmt w:val="decimal"/>
-      <w:pStyle w:val="Titre4"/>
+      <w:pStyle w:val="4"/>
       <w:lvlText w:val="%2.%3.%4"/>
       <w:lvlJc w:val="left"/>
       <w:pPr>
@@ -4203,7 +4398,7 @@
     <w:lvl w:ilvl="4">
       <w:start w:val="1"/>
       <w:numFmt w:val="decimal"/>
-      <w:pStyle w:val="Titre5"/>
+      <w:pStyle w:val="5"/>
       <w:lvlText w:val="/%5"/>
       <w:lvlJc w:val="left"/>
       <w:pPr>
@@ -4226,7 +4421,7 @@
     <w:lvl w:ilvl="6">
       <w:start w:val="1"/>
       <w:numFmt w:val="none"/>
-      <w:pStyle w:val="Titre7"/>
+      <w:pStyle w:val="7"/>
       <w:suff w:val="nothing"/>
       <w:lvlText w:val=""/>
       <w:lvlJc w:val="left"/>
@@ -4372,6 +4567,155 @@
     </w:lvl>
   </w:abstractNum>
   <w:abstractNum w:abstractNumId="3" w15:restartNumberingAfterBreak="0">
+    <w:nsid w:val="1EA67706"/>
+    <w:multiLevelType w:val="multilevel"/>
+    <w:tmpl w:val="09A8B1C4"/>
+    <w:lvl w:ilvl="0">
+      <w:start w:val="1"/>
+      <w:numFmt w:val="bullet"/>
+      <w:lvlText w:val=""/>
+      <w:lvlJc w:val="left"/>
+      <w:pPr>
+        <w:tabs>
+          <w:tab w:val="num" w:pos="720"/>
+        </w:tabs>
+        <w:ind w:left="720" w:hanging="360"/>
+      </w:pPr>
+      <w:rPr>
+        <w:rFonts w:ascii="Symbol" w:hAnsi="Symbol" w:hint="default"/>
+        <w:sz w:val="20"/>
+      </w:rPr>
+    </w:lvl>
+    <w:lvl w:ilvl="1" w:tentative="1">
+      <w:start w:val="1"/>
+      <w:numFmt w:val="bullet"/>
+      <w:lvlText w:val="o"/>
+      <w:lvlJc w:val="left"/>
+      <w:pPr>
+        <w:tabs>
+          <w:tab w:val="num" w:pos="1440"/>
+        </w:tabs>
+        <w:ind w:left="1440" w:hanging="360"/>
+      </w:pPr>
+      <w:rPr>
+        <w:rFonts w:ascii="Courier New" w:hAnsi="Courier New" w:hint="default"/>
+        <w:sz w:val="20"/>
+      </w:rPr>
+    </w:lvl>
+    <w:lvl w:ilvl="2" w:tentative="1">
+      <w:start w:val="1"/>
+      <w:numFmt w:val="bullet"/>
+      <w:lvlText w:val=""/>
+      <w:lvlJc w:val="left"/>
+      <w:pPr>
+        <w:tabs>
+          <w:tab w:val="num" w:pos="2160"/>
+        </w:tabs>
+        <w:ind w:left="2160" w:hanging="360"/>
+      </w:pPr>
+      <w:rPr>
+        <w:rFonts w:ascii="Wingdings" w:hAnsi="Wingdings" w:hint="default"/>
+        <w:sz w:val="20"/>
+      </w:rPr>
+    </w:lvl>
+    <w:lvl w:ilvl="3" w:tentative="1">
+      <w:start w:val="1"/>
+      <w:numFmt w:val="bullet"/>
+      <w:lvlText w:val=""/>
+      <w:lvlJc w:val="left"/>
+      <w:pPr>
+        <w:tabs>
+          <w:tab w:val="num" w:pos="2880"/>
+        </w:tabs>
+        <w:ind w:left="2880" w:hanging="360"/>
+      </w:pPr>
+      <w:rPr>
+        <w:rFonts w:ascii="Wingdings" w:hAnsi="Wingdings" w:hint="default"/>
+        <w:sz w:val="20"/>
+      </w:rPr>
+    </w:lvl>
+    <w:lvl w:ilvl="4" w:tentative="1">
+      <w:start w:val="1"/>
+      <w:numFmt w:val="bullet"/>
+      <w:lvlText w:val=""/>
+      <w:lvlJc w:val="left"/>
+      <w:pPr>
+        <w:tabs>
+          <w:tab w:val="num" w:pos="3600"/>
+        </w:tabs>
+        <w:ind w:left="3600" w:hanging="360"/>
+      </w:pPr>
+      <w:rPr>
+        <w:rFonts w:ascii="Wingdings" w:hAnsi="Wingdings" w:hint="default"/>
+        <w:sz w:val="20"/>
+      </w:rPr>
+    </w:lvl>
+    <w:lvl w:ilvl="5" w:tentative="1">
+      <w:start w:val="1"/>
+      <w:numFmt w:val="bullet"/>
+      <w:lvlText w:val=""/>
+      <w:lvlJc w:val="left"/>
+      <w:pPr>
+        <w:tabs>
+          <w:tab w:val="num" w:pos="4320"/>
+        </w:tabs>
+        <w:ind w:left="4320" w:hanging="360"/>
+      </w:pPr>
+      <w:rPr>
+        <w:rFonts w:ascii="Wingdings" w:hAnsi="Wingdings" w:hint="default"/>
+        <w:sz w:val="20"/>
+      </w:rPr>
+    </w:lvl>
+    <w:lvl w:ilvl="6" w:tentative="1">
+      <w:start w:val="1"/>
+      <w:numFmt w:val="bullet"/>
+      <w:lvlText w:val=""/>
+      <w:lvlJc w:val="left"/>
+      <w:pPr>
+        <w:tabs>
+          <w:tab w:val="num" w:pos="5040"/>
+        </w:tabs>
+        <w:ind w:left="5040" w:hanging="360"/>
+      </w:pPr>
+      <w:rPr>
+        <w:rFonts w:ascii="Wingdings" w:hAnsi="Wingdings" w:hint="default"/>
+        <w:sz w:val="20"/>
+      </w:rPr>
+    </w:lvl>
+    <w:lvl w:ilvl="7" w:tentative="1">
+      <w:start w:val="1"/>
+      <w:numFmt w:val="bullet"/>
+      <w:lvlText w:val=""/>
+      <w:lvlJc w:val="left"/>
+      <w:pPr>
+        <w:tabs>
+          <w:tab w:val="num" w:pos="5760"/>
+        </w:tabs>
+        <w:ind w:left="5760" w:hanging="360"/>
+      </w:pPr>
+      <w:rPr>
+        <w:rFonts w:ascii="Wingdings" w:hAnsi="Wingdings" w:hint="default"/>
+        <w:sz w:val="20"/>
+      </w:rPr>
+    </w:lvl>
+    <w:lvl w:ilvl="8" w:tentative="1">
+      <w:start w:val="1"/>
+      <w:numFmt w:val="bullet"/>
+      <w:lvlText w:val=""/>
+      <w:lvlJc w:val="left"/>
+      <w:pPr>
+        <w:tabs>
+          <w:tab w:val="num" w:pos="6480"/>
+        </w:tabs>
+        <w:ind w:left="6480" w:hanging="360"/>
+      </w:pPr>
+      <w:rPr>
+        <w:rFonts w:ascii="Wingdings" w:hAnsi="Wingdings" w:hint="default"/>
+        <w:sz w:val="20"/>
+      </w:rPr>
+    </w:lvl>
+  </w:abstractNum>
+  <w:abstractNum w:abstractNumId="4" w15:restartNumberingAfterBreak="0">
     <w:nsid w:val="42C255B8"/>
     <w:multiLevelType w:val="multilevel"/>
     <w:tmpl w:val="9BE4F38C"/>
@@ -4484,7 +4828,7 @@
       </w:rPr>
     </w:lvl>
   </w:abstractNum>
-  <w:abstractNum w:abstractNumId="4" w15:restartNumberingAfterBreak="0">
+  <w:abstractNum w:abstractNumId="5" w15:restartNumberingAfterBreak="0">
     <w:nsid w:val="63FB7143"/>
     <w:multiLevelType w:val="multilevel"/>
     <w:tmpl w:val="D4401CA4"/>
@@ -4597,7 +4941,7 @@
       </w:rPr>
     </w:lvl>
   </w:abstractNum>
-  <w:abstractNum w:abstractNumId="5" w15:restartNumberingAfterBreak="0">
+  <w:abstractNum w:abstractNumId="6" w15:restartNumberingAfterBreak="0">
     <w:nsid w:val="692C1988"/>
     <w:multiLevelType w:val="multilevel"/>
     <w:tmpl w:val="4AA05B90"/>
@@ -4710,7 +5054,7 @@
       </w:rPr>
     </w:lvl>
   </w:abstractNum>
-  <w:abstractNum w:abstractNumId="6" w15:restartNumberingAfterBreak="0">
+  <w:abstractNum w:abstractNumId="7" w15:restartNumberingAfterBreak="0">
     <w:nsid w:val="6BE1702D"/>
     <w:multiLevelType w:val="multilevel"/>
     <w:tmpl w:val="578607FC"/>
@@ -4823,7 +5167,7 @@
       </w:rPr>
     </w:lvl>
   </w:abstractNum>
-  <w:abstractNum w:abstractNumId="7" w15:restartNumberingAfterBreak="0">
+  <w:abstractNum w:abstractNumId="8" w15:restartNumberingAfterBreak="0">
     <w:nsid w:val="72B01B26"/>
     <w:multiLevelType w:val="multilevel"/>
     <w:tmpl w:val="8366881C"/>
@@ -4936,7 +5280,7 @@
       </w:rPr>
     </w:lvl>
   </w:abstractNum>
-  <w:abstractNum w:abstractNumId="8" w15:restartNumberingAfterBreak="0">
+  <w:abstractNum w:abstractNumId="9" w15:restartNumberingAfterBreak="0">
     <w:nsid w:val="7F6819C4"/>
     <w:multiLevelType w:val="multilevel"/>
     <w:tmpl w:val="41FA7F4C"/>
@@ -5053,28 +5397,31 @@
     <w:abstractNumId w:val="1"/>
   </w:num>
   <w:num w:numId="2">
-    <w:abstractNumId w:val="3"/>
+    <w:abstractNumId w:val="4"/>
   </w:num>
   <w:num w:numId="3">
-    <w:abstractNumId w:val="7"/>
+    <w:abstractNumId w:val="8"/>
   </w:num>
   <w:num w:numId="4">
-    <w:abstractNumId w:val="8"/>
+    <w:abstractNumId w:val="9"/>
   </w:num>
   <w:num w:numId="5">
     <w:abstractNumId w:val="0"/>
   </w:num>
   <w:num w:numId="6">
-    <w:abstractNumId w:val="4"/>
+    <w:abstractNumId w:val="5"/>
   </w:num>
   <w:num w:numId="7">
     <w:abstractNumId w:val="2"/>
   </w:num>
   <w:num w:numId="8">
+    <w:abstractNumId w:val="7"/>
+  </w:num>
+  <w:num w:numId="9">
     <w:abstractNumId w:val="6"/>
   </w:num>
-  <w:num w:numId="9">
-    <w:abstractNumId w:val="5"/>
+  <w:num w:numId="10">
+    <w:abstractNumId w:val="3"/>
   </w:num>
 </w:numbering>
 </file>
@@ -5463,7 +5810,7 @@
     <w:lsdException w:name="List Table 6 Colorful Accent 6" w:uiPriority="51"/>
     <w:lsdException w:name="List Table 7 Colorful Accent 6" w:uiPriority="52"/>
   </w:latentStyles>
-  <w:style w:type="paragraph" w:default="1" w:styleId="Normal">
+  <w:style w:type="paragraph" w:default="1" w:styleId="a">
     <w:name w:val="Normal"/>
     <w:qFormat/>
     <w:pPr>
@@ -5473,9 +5820,9 @@
       <w:lang w:eastAsia="zh-CN" w:bidi="hi-IN"/>
     </w:rPr>
   </w:style>
-  <w:style w:type="paragraph" w:styleId="Titre1">
+  <w:style w:type="paragraph" w:styleId="1">
     <w:name w:val="heading 1"/>
-    <w:basedOn w:val="Normal"/>
+    <w:basedOn w:val="a"/>
     <w:qFormat/>
     <w:pPr>
       <w:keepNext/>
@@ -5494,9 +5841,9 @@
       <w:lang w:val="en-GB"/>
     </w:rPr>
   </w:style>
-  <w:style w:type="paragraph" w:styleId="Titre2">
+  <w:style w:type="paragraph" w:styleId="2">
     <w:name w:val="heading 2"/>
-    <w:basedOn w:val="Titre1"/>
+    <w:basedOn w:val="1"/>
     <w:qFormat/>
     <w:pPr>
       <w:pageBreakBefore w:val="0"/>
@@ -5510,9 +5857,9 @@
       <w:sz w:val="24"/>
     </w:rPr>
   </w:style>
-  <w:style w:type="paragraph" w:styleId="Titre3">
+  <w:style w:type="paragraph" w:styleId="3">
     <w:name w:val="heading 3"/>
-    <w:basedOn w:val="Normal"/>
+    <w:basedOn w:val="a"/>
     <w:qFormat/>
     <w:pPr>
       <w:keepNext/>
@@ -5530,9 +5877,9 @@
       <w:lang w:val="en-GB"/>
     </w:rPr>
   </w:style>
-  <w:style w:type="paragraph" w:styleId="Titre4">
+  <w:style w:type="paragraph" w:styleId="4">
     <w:name w:val="heading 4"/>
-    <w:basedOn w:val="Normal"/>
+    <w:basedOn w:val="a"/>
     <w:qFormat/>
     <w:pPr>
       <w:keepNext/>
@@ -5549,9 +5896,9 @@
       <w:lang w:val="en-GB"/>
     </w:rPr>
   </w:style>
-  <w:style w:type="paragraph" w:styleId="Titre5">
+  <w:style w:type="paragraph" w:styleId="5">
     <w:name w:val="heading 5"/>
-    <w:basedOn w:val="Normal"/>
+    <w:basedOn w:val="a"/>
     <w:qFormat/>
     <w:pPr>
       <w:keepLines/>
@@ -5569,9 +5916,9 @@
       <w:lang w:val="en-GB"/>
     </w:rPr>
   </w:style>
-  <w:style w:type="paragraph" w:styleId="Titre6">
+  <w:style w:type="paragraph" w:styleId="6">
     <w:name w:val="heading 6"/>
-    <w:basedOn w:val="Normal"/>
+    <w:basedOn w:val="a"/>
     <w:qFormat/>
     <w:pPr>
       <w:keepLines/>
@@ -5589,9 +5936,9 @@
       <w:lang w:val="en-GB"/>
     </w:rPr>
   </w:style>
-  <w:style w:type="paragraph" w:styleId="Titre7">
+  <w:style w:type="paragraph" w:styleId="7">
     <w:name w:val="heading 7"/>
-    <w:basedOn w:val="Titre6"/>
+    <w:basedOn w:val="6"/>
     <w:qFormat/>
     <w:pPr>
       <w:numPr>
@@ -5601,9 +5948,9 @@
       <w:outlineLvl w:val="6"/>
     </w:pPr>
   </w:style>
-  <w:style w:type="paragraph" w:styleId="Titre8">
+  <w:style w:type="paragraph" w:styleId="8">
     <w:name w:val="heading 8"/>
-    <w:basedOn w:val="Normal"/>
+    <w:basedOn w:val="a"/>
     <w:qFormat/>
     <w:pPr>
       <w:keepLines/>
@@ -5620,9 +5967,9 @@
       <w:lang w:val="en-GB"/>
     </w:rPr>
   </w:style>
-  <w:style w:type="paragraph" w:styleId="Titre9">
+  <w:style w:type="paragraph" w:styleId="9">
     <w:name w:val="heading 9"/>
-    <w:basedOn w:val="Titre8"/>
+    <w:basedOn w:val="8"/>
     <w:qFormat/>
     <w:pPr>
       <w:numPr>
@@ -5631,13 +5978,12 @@
       <w:outlineLvl w:val="8"/>
     </w:pPr>
   </w:style>
-  <w:style w:type="character" w:default="1" w:styleId="Policepardfaut">
+  <w:style w:type="character" w:default="1" w:styleId="a0">
     <w:name w:val="Default Paragraph Font"/>
     <w:uiPriority w:val="1"/>
-    <w:semiHidden/>
     <w:unhideWhenUsed/>
   </w:style>
-  <w:style w:type="table" w:default="1" w:styleId="TableauNormal">
+  <w:style w:type="table" w:default="1" w:styleId="a1">
     <w:name w:val="Normal Table"/>
     <w:uiPriority w:val="99"/>
     <w:semiHidden/>
@@ -5652,7 +5998,7 @@
       </w:tblCellMar>
     </w:tblPr>
   </w:style>
-  <w:style w:type="numbering" w:default="1" w:styleId="Aucuneliste">
+  <w:style w:type="numbering" w:default="1" w:styleId="a2">
     <w:name w:val="No List"/>
     <w:uiPriority w:val="99"/>
     <w:semiHidden/>
@@ -6124,7 +6470,7 @@
       <w:rFonts w:ascii="Symbol" w:hAnsi="Symbol" w:cs="Symbol"/>
     </w:rPr>
   </w:style>
-  <w:style w:type="character" w:customStyle="1" w:styleId="1">
+  <w:style w:type="character" w:customStyle="1" w:styleId="10">
     <w:name w:val="Основной шрифт абзаца1"/>
     <w:qFormat/>
   </w:style>
@@ -6414,10 +6760,10 @@
       <w:szCs w:val="24"/>
     </w:rPr>
   </w:style>
-  <w:style w:type="paragraph" w:customStyle="1" w:styleId="Titre10">
+  <w:style w:type="paragraph" w:customStyle="1" w:styleId="Titre1">
     <w:name w:val="Titre1"/>
-    <w:basedOn w:val="Normal"/>
-    <w:next w:val="Corpsdetexte"/>
+    <w:basedOn w:val="a"/>
+    <w:next w:val="a3"/>
     <w:qFormat/>
     <w:pPr>
       <w:keepNext/>
@@ -6429,9 +6775,9 @@
       <w:szCs w:val="28"/>
     </w:rPr>
   </w:style>
-  <w:style w:type="paragraph" w:styleId="Corpsdetexte">
+  <w:style w:type="paragraph" w:styleId="a3">
     <w:name w:val="Body Text"/>
-    <w:basedOn w:val="Normal"/>
+    <w:basedOn w:val="a"/>
     <w:pPr>
       <w:spacing w:before="160"/>
       <w:ind w:left="720"/>
@@ -6441,16 +6787,16 @@
       <w:lang w:val="en-GB"/>
     </w:rPr>
   </w:style>
-  <w:style w:type="paragraph" w:styleId="Liste">
+  <w:style w:type="paragraph" w:styleId="a4">
     <w:name w:val="List"/>
-    <w:basedOn w:val="Corpsdetexte"/>
+    <w:basedOn w:val="a3"/>
     <w:rPr>
       <w:rFonts w:cs="Lohit Devanagari"/>
     </w:rPr>
   </w:style>
-  <w:style w:type="paragraph" w:styleId="Lgende">
+  <w:style w:type="paragraph" w:styleId="a5">
     <w:name w:val="caption"/>
-    <w:basedOn w:val="Normal"/>
+    <w:basedOn w:val="a"/>
     <w:qFormat/>
     <w:pPr>
       <w:suppressLineNumbers/>
@@ -6466,7 +6812,7 @@
   </w:style>
   <w:style w:type="paragraph" w:customStyle="1" w:styleId="Index">
     <w:name w:val="Index"/>
-    <w:basedOn w:val="Normal"/>
+    <w:basedOn w:val="a"/>
     <w:qFormat/>
     <w:pPr>
       <w:suppressLineNumbers/>
@@ -6475,9 +6821,9 @@
       <w:rFonts w:cs="Lohit Devanagari"/>
     </w:rPr>
   </w:style>
-  <w:style w:type="paragraph" w:styleId="TM8">
+  <w:style w:type="paragraph" w:styleId="80">
     <w:name w:val="toc 8"/>
-    <w:basedOn w:val="Normal"/>
+    <w:basedOn w:val="a"/>
     <w:pPr>
       <w:tabs>
         <w:tab w:val="right" w:leader="dot" w:pos="9027"/>
@@ -6489,9 +6835,9 @@
       <w:lang w:val="en-GB"/>
     </w:rPr>
   </w:style>
-  <w:style w:type="paragraph" w:styleId="TM7">
+  <w:style w:type="paragraph" w:styleId="70">
     <w:name w:val="toc 7"/>
-    <w:basedOn w:val="Normal"/>
+    <w:basedOn w:val="a"/>
     <w:pPr>
       <w:tabs>
         <w:tab w:val="right" w:leader="dot" w:pos="9027"/>
@@ -6503,9 +6849,9 @@
       <w:lang w:val="en-GB"/>
     </w:rPr>
   </w:style>
-  <w:style w:type="paragraph" w:styleId="TM6">
+  <w:style w:type="paragraph" w:styleId="60">
     <w:name w:val="toc 6"/>
-    <w:basedOn w:val="Normal"/>
+    <w:basedOn w:val="a"/>
     <w:pPr>
       <w:tabs>
         <w:tab w:val="right" w:leader="dot" w:pos="9027"/>
@@ -6517,9 +6863,9 @@
       <w:lang w:val="en-GB"/>
     </w:rPr>
   </w:style>
-  <w:style w:type="paragraph" w:styleId="TM5">
+  <w:style w:type="paragraph" w:styleId="50">
     <w:name w:val="toc 5"/>
-    <w:basedOn w:val="Normal"/>
+    <w:basedOn w:val="a"/>
     <w:pPr>
       <w:tabs>
         <w:tab w:val="right" w:leader="dot" w:pos="9027"/>
@@ -6531,9 +6877,9 @@
       <w:lang w:val="en-GB"/>
     </w:rPr>
   </w:style>
-  <w:style w:type="paragraph" w:styleId="TM4">
+  <w:style w:type="paragraph" w:styleId="40">
     <w:name w:val="toc 4"/>
-    <w:basedOn w:val="Normal"/>
+    <w:basedOn w:val="a"/>
     <w:pPr>
       <w:tabs>
         <w:tab w:val="right" w:leader="dot" w:pos="9027"/>
@@ -6545,9 +6891,9 @@
       <w:lang w:val="en-GB"/>
     </w:rPr>
   </w:style>
-  <w:style w:type="paragraph" w:styleId="TM3">
+  <w:style w:type="paragraph" w:styleId="30">
     <w:name w:val="toc 3"/>
-    <w:basedOn w:val="Normal"/>
+    <w:basedOn w:val="a"/>
     <w:pPr>
       <w:tabs>
         <w:tab w:val="right" w:leader="dot" w:pos="9027"/>
@@ -6560,9 +6906,9 @@
       <w:lang w:val="en-GB"/>
     </w:rPr>
   </w:style>
-  <w:style w:type="paragraph" w:styleId="TM2">
+  <w:style w:type="paragraph" w:styleId="20">
     <w:name w:val="toc 2"/>
-    <w:basedOn w:val="Normal"/>
+    <w:basedOn w:val="a"/>
     <w:uiPriority w:val="39"/>
     <w:pPr>
       <w:keepNext/>
@@ -6577,9 +6923,9 @@
       <w:lang w:val="en-GB"/>
     </w:rPr>
   </w:style>
-  <w:style w:type="paragraph" w:styleId="TM1">
+  <w:style w:type="paragraph" w:styleId="11">
     <w:name w:val="toc 1"/>
-    <w:basedOn w:val="Normal"/>
+    <w:basedOn w:val="a"/>
     <w:uiPriority w:val="39"/>
     <w:pPr>
       <w:keepNext/>
@@ -6596,9 +6942,9 @@
       <w:lang w:val="en-GB"/>
     </w:rPr>
   </w:style>
-  <w:style w:type="paragraph" w:styleId="TM9">
+  <w:style w:type="paragraph" w:styleId="90">
     <w:name w:val="toc 9"/>
-    <w:basedOn w:val="Normal"/>
+    <w:basedOn w:val="a"/>
     <w:pPr>
       <w:tabs>
         <w:tab w:val="right" w:leader="dot" w:pos="9027"/>
@@ -6608,16 +6954,16 @@
   </w:style>
   <w:style w:type="paragraph" w:customStyle="1" w:styleId="Term">
     <w:name w:val="Term"/>
-    <w:basedOn w:val="Corpsdetexte"/>
+    <w:basedOn w:val="a3"/>
     <w:qFormat/>
     <w:rPr>
       <w:b/>
       <w:i/>
     </w:rPr>
   </w:style>
-  <w:style w:type="paragraph" w:styleId="En-tte">
+  <w:style w:type="paragraph" w:styleId="a6">
     <w:name w:val="header"/>
-    <w:basedOn w:val="Normal"/>
+    <w:basedOn w:val="a"/>
     <w:pPr>
       <w:keepLines/>
       <w:tabs>
@@ -6630,9 +6976,9 @@
       <w:lang w:val="en-GB"/>
     </w:rPr>
   </w:style>
-  <w:style w:type="paragraph" w:styleId="Pieddepage">
+  <w:style w:type="paragraph" w:styleId="a7">
     <w:name w:val="footer"/>
-    <w:basedOn w:val="Normal"/>
+    <w:basedOn w:val="a"/>
     <w:pPr>
       <w:keepLines/>
       <w:tabs>
@@ -6645,13 +6991,13 @@
       <w:lang w:val="en-GB"/>
     </w:rPr>
   </w:style>
-  <w:style w:type="paragraph" w:styleId="Notedebasdepage">
+  <w:style w:type="paragraph" w:styleId="a8">
     <w:name w:val="footnote text"/>
-    <w:basedOn w:val="Normal"/>
+    <w:basedOn w:val="a"/>
   </w:style>
   <w:style w:type="paragraph" w:customStyle="1" w:styleId="figtitle">
     <w:name w:val="figtitle"/>
-    <w:basedOn w:val="Normal"/>
+    <w:basedOn w:val="a"/>
     <w:qFormat/>
     <w:pPr>
       <w:widowControl w:val="0"/>
@@ -6673,7 +7019,7 @@
   </w:style>
   <w:style w:type="paragraph" w:customStyle="1" w:styleId="FirstPara">
     <w:name w:val="FirstPara"/>
-    <w:basedOn w:val="Normal"/>
+    <w:basedOn w:val="a"/>
     <w:qFormat/>
     <w:pPr>
       <w:widowControl w:val="0"/>
@@ -6686,7 +7032,7 @@
   </w:style>
   <w:style w:type="paragraph" w:customStyle="1" w:styleId="Heading5a">
     <w:name w:val="Heading 5a"/>
-    <w:basedOn w:val="Titre5"/>
+    <w:basedOn w:val="5"/>
     <w:qFormat/>
     <w:pPr>
       <w:numPr>
@@ -6697,7 +7043,7 @@
   </w:style>
   <w:style w:type="paragraph" w:customStyle="1" w:styleId="Heading6a">
     <w:name w:val="Heading 6a"/>
-    <w:basedOn w:val="Titre6"/>
+    <w:basedOn w:val="6"/>
     <w:qFormat/>
     <w:pPr>
       <w:ind w:left="1152" w:hanging="432"/>
@@ -6718,15 +7064,15 @@
   </w:style>
   <w:style w:type="paragraph" w:customStyle="1" w:styleId="21">
     <w:name w:val="Основной текст 21"/>
-    <w:basedOn w:val="Normal"/>
+    <w:basedOn w:val="a"/>
     <w:qFormat/>
     <w:rPr>
       <w:sz w:val="24"/>
     </w:rPr>
   </w:style>
-  <w:style w:type="paragraph" w:styleId="Retraitcorpsdetexte">
+  <w:style w:type="paragraph" w:styleId="a9">
     <w:name w:val="Body Text Indent"/>
-    <w:basedOn w:val="Normal"/>
+    <w:basedOn w:val="a"/>
     <w:pPr>
       <w:ind w:left="1560"/>
     </w:pPr>
@@ -6736,7 +7082,7 @@
   </w:style>
   <w:style w:type="paragraph" w:customStyle="1" w:styleId="210">
     <w:name w:val="Основной текст с отступом 21"/>
-    <w:basedOn w:val="Normal"/>
+    <w:basedOn w:val="a"/>
     <w:qFormat/>
     <w:pPr>
       <w:ind w:left="720"/>
@@ -6748,12 +7094,12 @@
   </w:style>
   <w:style w:type="paragraph" w:customStyle="1" w:styleId="Doccontrolfirst">
     <w:name w:val="Doc control first"/>
-    <w:basedOn w:val="Titre1"/>
+    <w:basedOn w:val="1"/>
     <w:qFormat/>
   </w:style>
   <w:style w:type="paragraph" w:customStyle="1" w:styleId="Doccontrolother">
     <w:name w:val="Doc control other"/>
-    <w:basedOn w:val="Titre1"/>
+    <w:basedOn w:val="1"/>
     <w:qFormat/>
     <w:pPr>
       <w:pageBreakBefore w:val="0"/>
@@ -6801,7 +7147,7 @@
   </w:style>
   <w:style w:type="paragraph" w:customStyle="1" w:styleId="preface6">
     <w:name w:val="preface 6"/>
-    <w:basedOn w:val="Titre6"/>
+    <w:basedOn w:val="6"/>
     <w:qFormat/>
     <w:rPr>
       <w:i/>
@@ -6841,7 +7187,7 @@
   </w:style>
   <w:style w:type="paragraph" w:customStyle="1" w:styleId="Title2">
     <w:name w:val="Title2"/>
-    <w:basedOn w:val="Normal"/>
+    <w:basedOn w:val="a"/>
     <w:qFormat/>
     <w:pPr>
       <w:pBdr>
@@ -6859,7 +7205,7 @@
   </w:style>
   <w:style w:type="paragraph" w:customStyle="1" w:styleId="Title3">
     <w:name w:val="Title3"/>
-    <w:basedOn w:val="Normal"/>
+    <w:basedOn w:val="a"/>
     <w:qFormat/>
     <w:pPr>
       <w:spacing w:before="840" w:line="480" w:lineRule="atLeast"/>
@@ -6874,7 +7220,7 @@
   </w:style>
   <w:style w:type="paragraph" w:customStyle="1" w:styleId="Title4">
     <w:name w:val="Title4"/>
-    <w:basedOn w:val="Normal"/>
+    <w:basedOn w:val="a"/>
     <w:qFormat/>
     <w:pPr>
       <w:spacing w:after="1800" w:line="480" w:lineRule="atLeast"/>
@@ -6889,7 +7235,7 @@
   </w:style>
   <w:style w:type="paragraph" w:customStyle="1" w:styleId="HeadingTOC">
     <w:name w:val="Heading TOC"/>
-    <w:basedOn w:val="Normal"/>
+    <w:basedOn w:val="a"/>
     <w:qFormat/>
     <w:pPr>
       <w:pageBreakBefore/>
@@ -6933,7 +7279,7 @@
   </w:style>
   <w:style w:type="paragraph" w:customStyle="1" w:styleId="Contenudetableau">
     <w:name w:val="Contenu de tableau"/>
-    <w:basedOn w:val="Normal"/>
+    <w:basedOn w:val="a"/>
     <w:qFormat/>
     <w:pPr>
       <w:suppressLineNumbers/>
@@ -6951,9 +7297,9 @@
       <w:bCs/>
     </w:rPr>
   </w:style>
-  <w:style w:type="paragraph" w:styleId="PrformatHTML">
+  <w:style w:type="paragraph" w:styleId="HTML0">
     <w:name w:val="HTML Preformatted"/>
-    <w:basedOn w:val="Normal"/>
+    <w:basedOn w:val="a"/>
     <w:uiPriority w:val="99"/>
     <w:semiHidden/>
     <w:unhideWhenUsed/>
@@ -6983,6 +7329,49 @@
     <w:rPr>
       <w:rFonts w:ascii="Courier New" w:hAnsi="Courier New" w:cs="Courier New"/>
       <w:lang w:eastAsia="en-US" w:bidi="ar-SA"/>
+    </w:rPr>
+  </w:style>
+  <w:style w:type="paragraph" w:styleId="aa">
+    <w:name w:val="Normal (Web)"/>
+    <w:basedOn w:val="a"/>
+    <w:uiPriority w:val="99"/>
+    <w:semiHidden/>
+    <w:unhideWhenUsed/>
+    <w:rsid w:val="005A2A06"/>
+    <w:pPr>
+      <w:suppressAutoHyphens w:val="0"/>
+      <w:spacing w:before="100" w:beforeAutospacing="1" w:after="100" w:afterAutospacing="1"/>
+    </w:pPr>
+    <w:rPr>
+      <w:sz w:val="24"/>
+      <w:szCs w:val="24"/>
+      <w:lang w:eastAsia="en-US" w:bidi="ar-SA"/>
+    </w:rPr>
+  </w:style>
+  <w:style w:type="paragraph" w:styleId="ab">
+    <w:name w:val="List Paragraph"/>
+    <w:basedOn w:val="a"/>
+    <w:uiPriority w:val="34"/>
+    <w:qFormat/>
+    <w:rsid w:val="005A2A06"/>
+    <w:pPr>
+      <w:ind w:left="720"/>
+      <w:contextualSpacing/>
+    </w:pPr>
+    <w:rPr>
+      <w:rFonts w:cs="Mangal"/>
+      <w:szCs w:val="18"/>
+    </w:rPr>
+  </w:style>
+  <w:style w:type="character" w:styleId="ac">
+    <w:name w:val="Hyperlink"/>
+    <w:basedOn w:val="a0"/>
+    <w:uiPriority w:val="99"/>
+    <w:unhideWhenUsed/>
+    <w:rsid w:val="005A2A06"/>
+    <w:rPr>
+      <w:color w:val="0000FF"/>
+      <w:u w:val="single"/>
     </w:rPr>
   </w:style>
 </w:styles>
@@ -7254,7 +7643,7 @@
 </file>
 
 <file path=customXml/itemProps1.xml><?xml version="1.0" encoding="utf-8"?>
-<ds:datastoreItem xmlns:ds="http://schemas.openxmlformats.org/officeDocument/2006/customXml" ds:itemID="{820645C9-8C5C-493C-A335-46A2CADAAC3B}">
+<ds:datastoreItem xmlns:ds="http://schemas.openxmlformats.org/officeDocument/2006/customXml" ds:itemID="{14DB1B65-F253-498B-92E6-37B9899171C9}">
   <ds:schemaRefs>
     <ds:schemaRef ds:uri="http://schemas.openxmlformats.org/officeDocument/2006/bibliography"/>
   </ds:schemaRefs>

</xml_diff>

<commit_message>
Adding documentation, modifications for plotting part, tech.doc
Final results from Liaisian
</commit_message>
<xml_diff>
--- a/Technical_documentation.docx
+++ b/Technical_documentation.docx
@@ -650,6 +650,7 @@
       <w:pPr>
         <w:jc w:val="both"/>
         <w:rPr>
+          <w:b/>
           <w:i/>
           <w:sz w:val="24"/>
           <w:szCs w:val="24"/>
@@ -657,33 +658,81 @@
       </w:pPr>
       <w:r>
         <w:rPr>
+          <w:b/>
           <w:i/>
           <w:sz w:val="24"/>
           <w:szCs w:val="24"/>
         </w:rPr>
         <w:t>Matplotlib</w:t>
       </w:r>
-    </w:p>
-    <w:p>
-      <w:pPr>
-        <w:jc w:val="both"/>
-        <w:rPr>
+      <w:r>
+        <w:rPr>
+          <w:b/>
           <w:i/>
           <w:sz w:val="24"/>
           <w:szCs w:val="24"/>
         </w:rPr>
-      </w:pPr>
-      <w:r>
-        <w:rPr>
+        <w:t xml:space="preserve"> </w:t>
+      </w:r>
+      <w:r>
+        <w:rPr>
+          <w:b/>
           <w:i/>
           <w:sz w:val="24"/>
           <w:szCs w:val="24"/>
+          <w:u w:val="single"/>
+        </w:rPr>
+        <w:t>3.0.3</w:t>
+      </w:r>
+    </w:p>
+    <w:p>
+      <w:pPr>
+        <w:jc w:val="both"/>
+        <w:rPr>
+          <w:b/>
+          <w:i/>
+          <w:sz w:val="24"/>
+          <w:szCs w:val="24"/>
+          <w:u w:val="single"/>
+        </w:rPr>
+      </w:pPr>
+      <w:r>
+        <w:rPr>
+          <w:b/>
+          <w:i/>
+          <w:sz w:val="24"/>
+          <w:szCs w:val="24"/>
         </w:rPr>
         <w:t>Tkinter</w:t>
       </w:r>
-    </w:p>
-    <w:p>
-      <w:pPr>
+      <w:r>
+        <w:rPr>
+          <w:b/>
+          <w:i/>
+          <w:sz w:val="24"/>
+          <w:szCs w:val="24"/>
+        </w:rPr>
+        <w:t xml:space="preserve"> </w:t>
+      </w:r>
+      <w:r>
+        <w:rPr>
+          <w:b/>
+          <w:i/>
+          <w:sz w:val="24"/>
+          <w:szCs w:val="24"/>
+          <w:u w:val="single"/>
+        </w:rPr>
+        <w:t>8.6</w:t>
+      </w:r>
+    </w:p>
+    <w:p>
+      <w:pPr>
+        <w:jc w:val="both"/>
+        <w:rPr>
+          <w:i/>
+          <w:sz w:val="24"/>
+          <w:szCs w:val="24"/>
+        </w:rPr>
         <w:sectPr>
           <w:type w:val="continuous"/>
           <w:pgSz w:w="11906" w:h="16838"/>
@@ -715,6 +764,39 @@
         <w:rPr>
           <w:sz w:val="24"/>
           <w:szCs w:val="24"/>
+          <w:u w:val="single"/>
+        </w:rPr>
+        <w:t>Please, do not forget to specify the versions for highlighted libraries</w:t>
+      </w:r>
+      <w:r>
+        <w:rPr>
+          <w:sz w:val="24"/>
+          <w:szCs w:val="24"/>
+        </w:rPr>
+        <w:t>!</w:t>
+      </w:r>
+    </w:p>
+    <w:p>
+      <w:pPr>
+        <w:jc w:val="both"/>
+        <w:rPr>
+          <w:sz w:val="24"/>
+          <w:szCs w:val="24"/>
+        </w:rPr>
+      </w:pPr>
+    </w:p>
+    <w:p>
+      <w:pPr>
+        <w:jc w:val="both"/>
+        <w:rPr>
+          <w:sz w:val="24"/>
+          <w:szCs w:val="24"/>
+        </w:rPr>
+      </w:pPr>
+      <w:r>
+        <w:rPr>
+          <w:sz w:val="24"/>
+          <w:szCs w:val="24"/>
         </w:rPr>
         <w:t>Following modules should come by default with Python after installation but we recommend you to check if they work correctly. If not, please, import them manually:</w:t>
       </w:r>
@@ -1098,7 +1180,6 @@
           <w:sz w:val="24"/>
           <w:szCs w:val="24"/>
         </w:rPr>
-        <w:lastRenderedPageBreak/>
         <w:t>cd directory location</w:t>
       </w:r>
     </w:p>
@@ -2356,6 +2437,7 @@
                 <w:sz w:val="24"/>
                 <w:szCs w:val="24"/>
               </w:rPr>
+              <w:lastRenderedPageBreak/>
               <w:t>deltaE</w:t>
             </w:r>
           </w:p>
@@ -3303,7 +3385,6 @@
           <w:sz w:val="24"/>
           <w:szCs w:val="24"/>
         </w:rPr>
-        <w:lastRenderedPageBreak/>
         <w:t>CONVERTING BETWEEN COUNTS AND PHOTONS</w:t>
       </w:r>
     </w:p>
@@ -3955,7 +4036,35 @@
           <w:szCs w:val="24"/>
         </w:rPr>
       </w:pPr>
-      <w:bookmarkStart w:id="10" w:name="_GoBack"/>
+    </w:p>
+    <w:p>
+      <w:pPr>
+        <w:jc w:val="both"/>
+        <w:rPr>
+          <w:b/>
+          <w:sz w:val="24"/>
+          <w:szCs w:val="24"/>
+        </w:rPr>
+      </w:pPr>
+    </w:p>
+    <w:p>
+      <w:pPr>
+        <w:jc w:val="center"/>
+        <w:rPr>
+          <w:b/>
+          <w:sz w:val="24"/>
+          <w:szCs w:val="24"/>
+        </w:rPr>
+      </w:pPr>
+      <w:bookmarkStart w:id="10" w:name="_Toc25672712"/>
+      <w:r>
+        <w:rPr>
+          <w:b/>
+          <w:sz w:val="24"/>
+          <w:szCs w:val="24"/>
+        </w:rPr>
+        <w:t>APPLICATION ARCHITECTURE</w:t>
+      </w:r>
       <w:bookmarkEnd w:id="10"/>
     </w:p>
     <w:p>
@@ -3967,47 +4076,8 @@
           <w:szCs w:val="24"/>
         </w:rPr>
       </w:pPr>
-    </w:p>
-    <w:p>
-      <w:pPr>
-        <w:jc w:val="center"/>
-        <w:rPr>
-          <w:b/>
-          <w:sz w:val="24"/>
-          <w:szCs w:val="24"/>
-        </w:rPr>
-      </w:pPr>
-      <w:bookmarkStart w:id="11" w:name="_Toc25672712"/>
-      <w:r>
-        <w:rPr>
-          <w:b/>
-          <w:sz w:val="24"/>
-          <w:szCs w:val="24"/>
-        </w:rPr>
-        <w:lastRenderedPageBreak/>
-        <w:t>APPLICATION ARCHITECTURE</w:t>
-      </w:r>
+      <w:bookmarkStart w:id="11" w:name="_GoBack"/>
       <w:bookmarkEnd w:id="11"/>
-    </w:p>
-    <w:p>
-      <w:pPr>
-        <w:jc w:val="both"/>
-        <w:rPr>
-          <w:b/>
-          <w:sz w:val="24"/>
-          <w:szCs w:val="24"/>
-        </w:rPr>
-      </w:pPr>
-    </w:p>
-    <w:p>
-      <w:pPr>
-        <w:jc w:val="both"/>
-        <w:rPr>
-          <w:b/>
-          <w:sz w:val="24"/>
-          <w:szCs w:val="24"/>
-        </w:rPr>
-      </w:pPr>
     </w:p>
     <w:p>
       <w:pPr>
@@ -5981,6 +6051,7 @@
   <w:style w:type="character" w:default="1" w:styleId="a0">
     <w:name w:val="Default Paragraph Font"/>
     <w:uiPriority w:val="1"/>
+    <w:semiHidden/>
     <w:unhideWhenUsed/>
   </w:style>
   <w:style w:type="table" w:default="1" w:styleId="a1">
@@ -7643,7 +7714,7 @@
 </file>
 
 <file path=customXml/itemProps1.xml><?xml version="1.0" encoding="utf-8"?>
-<ds:datastoreItem xmlns:ds="http://schemas.openxmlformats.org/officeDocument/2006/customXml" ds:itemID="{14DB1B65-F253-498B-92E6-37B9899171C9}">
+<ds:datastoreItem xmlns:ds="http://schemas.openxmlformats.org/officeDocument/2006/customXml" ds:itemID="{02D0D736-9384-47BA-9AC4-873D6906E835}">
   <ds:schemaRefs>
     <ds:schemaRef ds:uri="http://schemas.openxmlformats.org/officeDocument/2006/bibliography"/>
   </ds:schemaRefs>

</xml_diff>